<commit_message>
ajout transition par fondu croisé / enlever pause si jeu fini / retiré IA car présente bug dans executable / doc mise a jour *senser être le dernier commit de ma part*
</commit_message>
<xml_diff>
--- a/document_tp3.docx
+++ b/document_tp3.docx
@@ -139,12 +139,6 @@
         <w:gridCol w:w="1533"/>
       </w:tblGrid>
       <w:tr>
-        <w:tblPrEx>
-          <w:tblCellMar>
-            <w:top w:w="0" w:type="dxa"/>
-            <w:bottom w:w="0" w:type="dxa"/>
-          </w:tblCellMar>
-        </w:tblPrEx>
         <w:tc>
           <w:tcPr>
             <w:tcW w:w="1909" w:type="dxa"/>
@@ -210,12 +204,6 @@
         </w:tc>
       </w:tr>
       <w:tr>
-        <w:tblPrEx>
-          <w:tblCellMar>
-            <w:top w:w="0" w:type="dxa"/>
-            <w:bottom w:w="0" w:type="dxa"/>
-          </w:tblCellMar>
-        </w:tblPrEx>
         <w:tc>
           <w:tcPr>
             <w:tcW w:w="1909" w:type="dxa"/>
@@ -281,12 +269,6 @@
         </w:tc>
       </w:tr>
       <w:tr>
-        <w:tblPrEx>
-          <w:tblCellMar>
-            <w:top w:w="0" w:type="dxa"/>
-            <w:bottom w:w="0" w:type="dxa"/>
-          </w:tblCellMar>
-        </w:tblPrEx>
         <w:tc>
           <w:tcPr>
             <w:tcW w:w="1909" w:type="dxa"/>
@@ -316,16 +298,8 @@
               <w:rPr>
                 <w:rFonts w:ascii="Calibri" w:eastAsia="Calibri" w:hAnsi="Calibri" w:cs="Calibri"/>
               </w:rPr>
-              <w:t xml:space="preserve">Proulx, </w:t>
+              <w:t>Proulx, Danick</w:t>
             </w:r>
-            <w:proofErr w:type="spellStart"/>
-            <w:r>
-              <w:rPr>
-                <w:rFonts w:ascii="Calibri" w:eastAsia="Calibri" w:hAnsi="Calibri" w:cs="Calibri"/>
-              </w:rPr>
-              <w:t>Danick</w:t>
-            </w:r>
-            <w:proofErr w:type="spellEnd"/>
           </w:p>
         </w:tc>
         <w:tc>
@@ -685,13 +659,7 @@
         <w:rPr>
           <w:rFonts w:ascii="Calibri" w:eastAsia="Calibri" w:hAnsi="Calibri" w:cs="Calibri"/>
         </w:rPr>
-        <w:t xml:space="preserve">) qui sont succédé une à la suite de l’autre de </w:t>
-      </w:r>
-      <w:r>
-        <w:rPr>
-          <w:rFonts w:ascii="Calibri" w:eastAsia="Calibri" w:hAnsi="Calibri" w:cs="Calibri"/>
-        </w:rPr>
-        <w:t>manière suffisam</w:t>
+        <w:t>) qui sont succédé une à la suite de l’autre de manière suffisam</w:t>
       </w:r>
       <w:r>
         <w:rPr>
@@ -759,7 +727,7 @@
         <w:rPr>
           <w:rFonts w:ascii="Calibri" w:eastAsia="Calibri" w:hAnsi="Calibri" w:cs="Calibri"/>
         </w:rPr>
-        <w:t>l’agent ennemie</w:t>
+        <w:t>l’agent ennemi</w:t>
       </w:r>
       <w:r>
         <w:rPr>
@@ -767,8 +735,6 @@
         </w:rPr>
         <w:t>:</w:t>
       </w:r>
-      <w:bookmarkStart w:id="0" w:name="_GoBack"/>
-      <w:bookmarkEnd w:id="0"/>
     </w:p>
     <w:p>
       <w:pPr>
@@ -808,13 +774,7 @@
         <w:rPr>
           <w:rFonts w:ascii="Calibri" w:eastAsia="Calibri" w:hAnsi="Calibri" w:cs="Calibri"/>
         </w:rPr>
-        <w:t xml:space="preserve"> entre 4 ima</w:t>
-      </w:r>
-      <w:r>
-        <w:rPr>
-          <w:rFonts w:ascii="Calibri" w:eastAsia="Calibri" w:hAnsi="Calibri" w:cs="Calibri"/>
-        </w:rPr>
-        <w:t>ges</w:t>
+        <w:t xml:space="preserve"> entre 4 images</w:t>
       </w:r>
     </w:p>
     <w:p>
@@ -1452,7 +1412,19 @@
         <w:rPr>
           <w:rFonts w:ascii="Calibri" w:eastAsia="Calibri" w:hAnsi="Calibri" w:cs="Calibri"/>
         </w:rPr>
-        <w:t xml:space="preserve"> été sélectionné </w:t>
+        <w:t xml:space="preserve"> été sélectionné</w:t>
+      </w:r>
+      <w:r>
+        <w:rPr>
+          <w:rFonts w:ascii="Calibri" w:eastAsia="Calibri" w:hAnsi="Calibri" w:cs="Calibri"/>
+        </w:rPr>
+        <w:t>es</w:t>
+      </w:r>
+      <w:r>
+        <w:rPr>
+          <w:rFonts w:ascii="Calibri" w:eastAsia="Calibri" w:hAnsi="Calibri" w:cs="Calibri"/>
+        </w:rPr>
+        <w:t xml:space="preserve"> </w:t>
       </w:r>
       <w:r>
         <w:rPr>
@@ -1470,19 +1442,7 @@
         <w:rPr>
           <w:rFonts w:ascii="Calibri" w:eastAsia="Calibri" w:hAnsi="Calibri" w:cs="Calibri"/>
         </w:rPr>
-        <w:t xml:space="preserve"> ‘</w:t>
-      </w:r>
-      <w:r>
-        <w:rPr>
-          <w:rFonts w:ascii="Calibri" w:eastAsia="Calibri" w:hAnsi="Calibri" w:cs="Calibri"/>
-        </w:rPr>
-        <w:t>Personnalisation des avatars</w:t>
-      </w:r>
-      <w:r>
-        <w:rPr>
-          <w:rFonts w:ascii="Calibri" w:eastAsia="Calibri" w:hAnsi="Calibri" w:cs="Calibri"/>
-        </w:rPr>
-        <w:t>’)</w:t>
+        <w:t xml:space="preserve"> ‘Personnalisation des avatars’)</w:t>
       </w:r>
       <w:r>
         <w:rPr>
@@ -1592,13 +1552,7 @@
         <w:rPr>
           <w:rFonts w:ascii="Calibri" w:eastAsia="Calibri" w:hAnsi="Calibri" w:cs="Calibri"/>
         </w:rPr>
-        <w:t xml:space="preserve"> et </w:t>
-      </w:r>
-      <w:r>
-        <w:rPr>
-          <w:rFonts w:ascii="Calibri" w:eastAsia="Calibri" w:hAnsi="Calibri" w:cs="Calibri"/>
-        </w:rPr>
-        <w:t>le cadre est changé à chaque tour pour indiquer l’équipe.</w:t>
+        <w:t xml:space="preserve"> et le cadre est changé à chaque tour pour indiquer l’équipe.</w:t>
       </w:r>
     </w:p>
     <w:p>
@@ -1672,13 +1626,7 @@
         <w:rPr>
           <w:rFonts w:ascii="Calibri" w:eastAsia="Calibri" w:hAnsi="Calibri" w:cs="Calibri"/>
         </w:rPr>
-        <w:t>un bouton du menu, un indicateur est déplacé à côté de celui-ci(person</w:t>
-      </w:r>
-      <w:r>
-        <w:rPr>
-          <w:rFonts w:ascii="Calibri" w:eastAsia="Calibri" w:hAnsi="Calibri" w:cs="Calibri"/>
-        </w:rPr>
-        <w:t>nage) et l’arrière</w:t>
+        <w:t>un bouton du menu, un indicateur est déplacé à côté de celui-ci(personnage) et l’arrière</w:t>
       </w:r>
       <w:r>
         <w:rPr>
@@ -1788,13 +1736,7 @@
         <w:rPr>
           <w:rFonts w:ascii="Calibri" w:eastAsia="Calibri" w:hAnsi="Calibri" w:cs="Calibri"/>
         </w:rPr>
-        <w:t xml:space="preserve"> et </w:t>
-      </w:r>
-      <w:r>
-        <w:rPr>
-          <w:rFonts w:ascii="Calibri" w:eastAsia="Calibri" w:hAnsi="Calibri" w:cs="Calibri"/>
-        </w:rPr>
-        <w:t>laisse</w:t>
+        <w:t xml:space="preserve"> et laisse</w:t>
       </w:r>
       <w:r>
         <w:rPr>
@@ -1880,13 +1822,7 @@
         <w:rPr>
           <w:rFonts w:ascii="Calibri" w:eastAsia="Calibri" w:hAnsi="Calibri" w:cs="Calibri"/>
         </w:rPr>
-        <w:t xml:space="preserve"> de couleur au cours de leur vie et restent près du</w:t>
-      </w:r>
-      <w:r>
-        <w:rPr>
-          <w:rFonts w:ascii="Calibri" w:eastAsia="Calibri" w:hAnsi="Calibri" w:cs="Calibri"/>
-        </w:rPr>
-        <w:t xml:space="preserve"> centre de la balle, elles laisse</w:t>
+        <w:t xml:space="preserve"> de couleur au cours de leur vie et restent près du centre de la balle, elles laisse</w:t>
       </w:r>
       <w:r>
         <w:rPr>
@@ -1929,13 +1865,14 @@
         <w:rPr>
           <w:rFonts w:ascii="Calibri" w:eastAsia="Calibri" w:hAnsi="Calibri" w:cs="Calibri"/>
         </w:rPr>
-        <w:t>l y a celui qui indique la position du curseur, il a une courte durée de vie et diminue</w:t>
-      </w:r>
-      <w:r>
-        <w:rPr>
-          <w:rFonts w:ascii="Calibri" w:eastAsia="Calibri" w:hAnsi="Calibri" w:cs="Calibri"/>
-        </w:rPr>
-        <w:t xml:space="preserve"> de taille après un court temps. </w:t>
+        <w:t xml:space="preserve">l y a celui qui indique la position du curseur, il a une courte durée de vie et diminue de taille après un court </w:t>
+      </w:r>
+      <w:r>
+        <w:rPr>
+          <w:rFonts w:ascii="Calibri" w:eastAsia="Calibri" w:hAnsi="Calibri" w:cs="Calibri"/>
+        </w:rPr>
+        <w:lastRenderedPageBreak/>
+        <w:t xml:space="preserve">temps. </w:t>
       </w:r>
       <w:r>
         <w:rPr>
@@ -1959,13 +1896,7 @@
         <w:rPr>
           <w:rFonts w:ascii="Calibri" w:eastAsia="Calibri" w:hAnsi="Calibri" w:cs="Calibri"/>
         </w:rPr>
-        <w:t xml:space="preserve"> de taille après une certaine distance et qui possède du bruit en fonction de cette même distance. L’un des 2 a aussi une génération de couleur qui change avec le temps. Finalement, l</w:t>
-      </w:r>
-      <w:r>
-        <w:rPr>
-          <w:rFonts w:ascii="Calibri" w:eastAsia="Calibri" w:hAnsi="Calibri" w:cs="Calibri"/>
-        </w:rPr>
-        <w:t>e dernier produit peu de particules et ceux-ci on</w:t>
+        <w:t xml:space="preserve"> de taille après une certaine distance et qui possède du bruit en fonction de cette même distance. L’un des 2 a aussi une génération de couleur qui change avec le temps. Finalement, le dernier produit peu de particules et ceux-ci on</w:t>
       </w:r>
       <w:r>
         <w:rPr>
@@ -1977,14 +1908,7 @@
         <w:rPr>
           <w:rFonts w:ascii="Calibri" w:eastAsia="Calibri" w:hAnsi="Calibri" w:cs="Calibri"/>
         </w:rPr>
-        <w:t xml:space="preserve"> </w:t>
-      </w:r>
-      <w:proofErr w:type="gramStart"/>
-      <w:r>
-        <w:rPr>
-          <w:rFonts w:ascii="Calibri" w:eastAsia="Calibri" w:hAnsi="Calibri" w:cs="Calibri"/>
-        </w:rPr>
-        <w:t>des grandeur</w:t>
+        <w:t xml:space="preserve"> des grandeur</w:t>
       </w:r>
       <w:r>
         <w:rPr>
@@ -2004,7 +1928,12 @@
         </w:rPr>
         <w:t>e</w:t>
       </w:r>
-      <w:proofErr w:type="gramEnd"/>
+      <w:r>
+        <w:rPr>
+          <w:rFonts w:ascii="Calibri" w:eastAsia="Calibri" w:hAnsi="Calibri" w:cs="Calibri"/>
+        </w:rPr>
+        <w:t>s</w:t>
+      </w:r>
       <w:r>
         <w:rPr>
           <w:rFonts w:ascii="Calibri" w:eastAsia="Calibri" w:hAnsi="Calibri" w:cs="Calibri"/>
@@ -2016,6 +1945,12 @@
           <w:rFonts w:ascii="Calibri" w:eastAsia="Calibri" w:hAnsi="Calibri" w:cs="Calibri"/>
         </w:rPr>
         <w:t>e</w:t>
+      </w:r>
+      <w:r>
+        <w:rPr>
+          <w:rFonts w:ascii="Calibri" w:eastAsia="Calibri" w:hAnsi="Calibri" w:cs="Calibri"/>
+        </w:rPr>
+        <w:t>s</w:t>
       </w:r>
       <w:r>
         <w:rPr>
@@ -2236,6 +2171,38 @@
         <w:pStyle w:val="Default"/>
         <w:rPr>
           <w:rFonts w:ascii="Calibri" w:eastAsia="Calibri" w:hAnsi="Calibri" w:cs="Calibri"/>
+        </w:rPr>
+      </w:pPr>
+      <w:r>
+        <w:rPr>
+          <w:rFonts w:ascii="Calibri" w:eastAsia="Calibri" w:hAnsi="Calibri" w:cs="Calibri"/>
+        </w:rPr>
+        <w:t>Les actions comme les tirs des joueurs</w:t>
+      </w:r>
+      <w:r>
+        <w:rPr>
+          <w:rFonts w:ascii="Calibri" w:eastAsia="Calibri" w:hAnsi="Calibri" w:cs="Calibri"/>
+        </w:rPr>
+        <w:t>, leur mort</w:t>
+      </w:r>
+      <w:r>
+        <w:rPr>
+          <w:rFonts w:ascii="Calibri" w:eastAsia="Calibri" w:hAnsi="Calibri" w:cs="Calibri"/>
+        </w:rPr>
+        <w:t>, une victoire, un combat final (un contre un) sont tous accompagnés d’effets sonores différents.</w:t>
+      </w:r>
+      <w:r>
+        <w:rPr>
+          <w:rFonts w:ascii="Calibri" w:eastAsia="Calibri" w:hAnsi="Calibri" w:cs="Calibri"/>
+        </w:rPr>
+        <w:t xml:space="preserve"> En tout temps, la simulation roule en boucle des musiques de fond et des effets sonores environnementaux. Toutes les catégories de sons peuvent être changées individuellement.</w:t>
+      </w:r>
+    </w:p>
+    <w:p>
+      <w:pPr>
+        <w:pStyle w:val="Default"/>
+        <w:rPr>
+          <w:rFonts w:ascii="Calibri" w:eastAsia="Calibri" w:hAnsi="Calibri" w:cs="Calibri"/>
           <w:sz w:val="32"/>
           <w:szCs w:val="32"/>
           <w:u w:val="single"/>
@@ -2252,146 +2219,26 @@
           <w:u w:val="single"/>
         </w:rPr>
       </w:pPr>
-      <w:r>
+    </w:p>
+    <w:p>
+      <w:pPr>
+        <w:pStyle w:val="Default"/>
         <w:rPr>
           <w:rFonts w:ascii="Calibri" w:eastAsia="Calibri" w:hAnsi="Calibri" w:cs="Calibri"/>
           <w:sz w:val="32"/>
           <w:szCs w:val="32"/>
           <w:u w:val="single"/>
         </w:rPr>
-        <w:t>Liste des effets sonores et contexte d’utilisation</w:t>
-      </w:r>
-    </w:p>
-    <w:p>
-      <w:pPr>
-        <w:pStyle w:val="Default"/>
-      </w:pPr>
-    </w:p>
-    <w:p>
-      <w:pPr>
-        <w:pStyle w:val="Default"/>
-      </w:pPr>
-    </w:p>
-    <w:p>
-      <w:pPr>
-        <w:pStyle w:val="Default"/>
-      </w:pPr>
-    </w:p>
-    <w:p>
-      <w:pPr>
-        <w:pStyle w:val="Default"/>
-      </w:pPr>
-    </w:p>
-    <w:p>
-      <w:pPr>
-        <w:pStyle w:val="Default"/>
-      </w:pPr>
-    </w:p>
-    <w:p>
-      <w:pPr>
-        <w:pStyle w:val="Default"/>
-      </w:pPr>
-    </w:p>
-    <w:p>
-      <w:pPr>
-        <w:pStyle w:val="Default"/>
-      </w:pPr>
-    </w:p>
-    <w:p>
-      <w:pPr>
-        <w:pStyle w:val="Default"/>
-      </w:pPr>
-    </w:p>
-    <w:p>
-      <w:pPr>
-        <w:pStyle w:val="Default"/>
-      </w:pPr>
-    </w:p>
-    <w:p>
-      <w:pPr>
-        <w:pStyle w:val="Default"/>
-      </w:pPr>
-    </w:p>
-    <w:p>
-      <w:pPr>
-        <w:pStyle w:val="Default"/>
-      </w:pPr>
-    </w:p>
-    <w:p>
-      <w:pPr>
-        <w:pStyle w:val="Default"/>
-      </w:pPr>
-    </w:p>
-    <w:p>
-      <w:pPr>
-        <w:pStyle w:val="Default"/>
-      </w:pPr>
-    </w:p>
-    <w:p>
-      <w:pPr>
-        <w:pStyle w:val="Default"/>
-      </w:pPr>
-    </w:p>
-    <w:p>
-      <w:pPr>
-        <w:pStyle w:val="Default"/>
-      </w:pPr>
-    </w:p>
-    <w:p>
-      <w:pPr>
-        <w:pStyle w:val="Default"/>
-      </w:pPr>
-    </w:p>
-    <w:p>
-      <w:pPr>
-        <w:pStyle w:val="Default"/>
-      </w:pPr>
-    </w:p>
-    <w:p>
-      <w:pPr>
-        <w:pStyle w:val="Default"/>
-      </w:pPr>
-    </w:p>
-    <w:p>
-      <w:pPr>
-        <w:pStyle w:val="Default"/>
-      </w:pPr>
-    </w:p>
-    <w:p>
-      <w:pPr>
-        <w:pStyle w:val="Default"/>
-      </w:pPr>
-    </w:p>
-    <w:p>
-      <w:pPr>
-        <w:pStyle w:val="Default"/>
-      </w:pPr>
-    </w:p>
-    <w:p>
-      <w:pPr>
-        <w:pStyle w:val="Default"/>
-      </w:pPr>
-    </w:p>
-    <w:p>
-      <w:pPr>
-        <w:pStyle w:val="Default"/>
-      </w:pPr>
-    </w:p>
-    <w:p>
-      <w:pPr>
-        <w:pStyle w:val="Default"/>
-      </w:pPr>
-    </w:p>
-    <w:p>
-      <w:pPr>
-        <w:pStyle w:val="Default"/>
+      </w:pPr>
+      <w:r>
         <w:rPr>
           <w:rFonts w:ascii="Calibri" w:eastAsia="Calibri" w:hAnsi="Calibri" w:cs="Calibri"/>
           <w:sz w:val="32"/>
           <w:szCs w:val="32"/>
           <w:u w:val="single"/>
         </w:rPr>
-      </w:pPr>
+        <w:t>Liste des effets sonores et contexte d’utilisation</w:t>
+      </w:r>
       <w:r>
         <w:rPr>
           <w:rFonts w:ascii="Calibri" w:eastAsia="Calibri" w:hAnsi="Calibri" w:cs="Calibri"/>
@@ -2399,16 +2246,581 @@
           <w:szCs w:val="32"/>
           <w:u w:val="single"/>
         </w:rPr>
-        <w:t>Fonctionnalit</w:t>
-      </w:r>
-      <w:r>
+        <w:t xml:space="preserve"> (voir liste des sons pour la provenance de ces sons)</w:t>
+      </w:r>
+    </w:p>
+    <w:p>
+      <w:pPr>
+        <w:pStyle w:val="Default"/>
+      </w:pPr>
+    </w:p>
+    <w:p>
+      <w:pPr>
+        <w:pStyle w:val="Default"/>
+        <w:numPr>
+          <w:ilvl w:val="0"/>
+          <w:numId w:val="8"/>
+        </w:numPr>
+      </w:pPr>
+      <w:r>
+        <w:rPr>
+          <w:rFonts w:ascii="Calibri" w:eastAsia="Calibri" w:hAnsi="Calibri" w:cs="Calibri"/>
+          <w:lang w:val="en-CA"/>
+        </w:rPr>
+        <w:t>jump</w:t>
+      </w:r>
+      <w:r>
+        <w:t>: lorsqu’un joueur allié saute</w:t>
+      </w:r>
+    </w:p>
+    <w:p>
+      <w:pPr>
+        <w:pStyle w:val="Default"/>
+        <w:numPr>
+          <w:ilvl w:val="0"/>
+          <w:numId w:val="8"/>
+        </w:numPr>
+      </w:pPr>
+      <w:proofErr w:type="spellStart"/>
+      <w:proofErr w:type="gramStart"/>
+      <w:r>
+        <w:t>blob</w:t>
+      </w:r>
+      <w:proofErr w:type="gramEnd"/>
+      <w:r>
+        <w:t>_shoot</w:t>
+      </w:r>
+      <w:proofErr w:type="spellEnd"/>
+      <w:r>
+        <w:t>: lorsqu’un joueur IA lance un projectile</w:t>
+      </w:r>
+    </w:p>
+    <w:p>
+      <w:pPr>
+        <w:pStyle w:val="Default"/>
+        <w:numPr>
+          <w:ilvl w:val="0"/>
+          <w:numId w:val="8"/>
+        </w:numPr>
+      </w:pPr>
+      <w:proofErr w:type="spellStart"/>
+      <w:proofErr w:type="gramStart"/>
+      <w:r>
+        <w:rPr>
+          <w:rFonts w:ascii="Calibri" w:eastAsia="Calibri" w:hAnsi="Calibri" w:cs="Calibri"/>
+        </w:rPr>
+        <w:t>slime</w:t>
+      </w:r>
+      <w:proofErr w:type="spellEnd"/>
+      <w:proofErr w:type="gramEnd"/>
+      <w:r>
+        <w:rPr>
+          <w:rFonts w:ascii="Calibri" w:eastAsia="Calibri" w:hAnsi="Calibri" w:cs="Calibri"/>
+        </w:rPr>
+        <w:t xml:space="preserve"> </w:t>
+      </w:r>
+      <w:proofErr w:type="spellStart"/>
+      <w:r>
+        <w:rPr>
+          <w:rFonts w:ascii="Calibri" w:eastAsia="Calibri" w:hAnsi="Calibri" w:cs="Calibri"/>
+        </w:rPr>
+        <w:t>splash</w:t>
+      </w:r>
+      <w:proofErr w:type="spellEnd"/>
+      <w:r>
+        <w:rPr>
+          <w:rFonts w:ascii="Calibri" w:eastAsia="Calibri" w:hAnsi="Calibri" w:cs="Calibri"/>
+        </w:rPr>
+        <w:t>: lorsqu’un  joueur IA meurt</w:t>
+      </w:r>
+    </w:p>
+    <w:p>
+      <w:pPr>
+        <w:pStyle w:val="Default"/>
+        <w:numPr>
+          <w:ilvl w:val="0"/>
+          <w:numId w:val="8"/>
+        </w:numPr>
+      </w:pPr>
+      <w:proofErr w:type="gramStart"/>
+      <w:r>
+        <w:t>main</w:t>
+      </w:r>
+      <w:proofErr w:type="gramEnd"/>
+      <w:r>
+        <w:t xml:space="preserve"> menu </w:t>
+      </w:r>
+      <w:proofErr w:type="spellStart"/>
+      <w:r>
+        <w:t>cursor</w:t>
+      </w:r>
+      <w:proofErr w:type="spellEnd"/>
+      <w:r>
+        <w:t>: lorsque la souris passe sur un bouton du menu</w:t>
+      </w:r>
+    </w:p>
+    <w:p>
+      <w:pPr>
+        <w:pStyle w:val="Default"/>
+        <w:numPr>
+          <w:ilvl w:val="0"/>
+          <w:numId w:val="8"/>
+        </w:numPr>
+      </w:pPr>
+      <w:proofErr w:type="gramStart"/>
+      <w:r>
+        <w:t>main</w:t>
+      </w:r>
+      <w:proofErr w:type="gramEnd"/>
+      <w:r>
+        <w:t xml:space="preserve"> menu select: lorsqu’un bouton du menu est appuyer</w:t>
+      </w:r>
+    </w:p>
+    <w:p>
+      <w:pPr>
+        <w:pStyle w:val="Default"/>
+        <w:numPr>
+          <w:ilvl w:val="0"/>
+          <w:numId w:val="8"/>
+        </w:numPr>
+        <w:rPr>
+          <w:rFonts w:ascii="Calibri" w:eastAsia="Calibri" w:hAnsi="Calibri" w:cs="Calibri"/>
+        </w:rPr>
+      </w:pPr>
+      <w:proofErr w:type="spellStart"/>
+      <w:proofErr w:type="gramStart"/>
+      <w:r>
+        <w:rPr>
+          <w:rFonts w:ascii="Calibri" w:eastAsia="Calibri" w:hAnsi="Calibri" w:cs="Calibri"/>
+        </w:rPr>
+        <w:t>player</w:t>
+      </w:r>
+      <w:proofErr w:type="spellEnd"/>
+      <w:proofErr w:type="gramEnd"/>
+      <w:r>
+        <w:rPr>
+          <w:rFonts w:ascii="Calibri" w:eastAsia="Calibri" w:hAnsi="Calibri" w:cs="Calibri"/>
+        </w:rPr>
+        <w:t xml:space="preserve"> dies: lorsqu’un joueur a</w:t>
+      </w:r>
+      <w:r>
+        <w:rPr>
+          <w:rFonts w:ascii="Calibri" w:eastAsia="Calibri" w:hAnsi="Calibri" w:cs="Calibri"/>
+        </w:rPr>
+        <w:t>llié meurt</w:t>
+      </w:r>
+    </w:p>
+    <w:p>
+      <w:pPr>
+        <w:pStyle w:val="Default"/>
+        <w:numPr>
+          <w:ilvl w:val="0"/>
+          <w:numId w:val="8"/>
+        </w:numPr>
+        <w:rPr>
+          <w:rFonts w:ascii="Calibri" w:eastAsia="Calibri" w:hAnsi="Calibri" w:cs="Calibri"/>
+        </w:rPr>
+      </w:pPr>
+      <w:proofErr w:type="gramStart"/>
+      <w:r>
+        <w:rPr>
+          <w:rFonts w:ascii="Calibri" w:eastAsia="Calibri" w:hAnsi="Calibri" w:cs="Calibri"/>
+        </w:rPr>
+        <w:t>whip</w:t>
+      </w:r>
+      <w:proofErr w:type="gramEnd"/>
+      <w:r>
+        <w:rPr>
+          <w:rFonts w:ascii="Calibri" w:eastAsia="Calibri" w:hAnsi="Calibri" w:cs="Calibri"/>
+        </w:rPr>
+        <w:t xml:space="preserve"> </w:t>
+      </w:r>
+      <w:proofErr w:type="spellStart"/>
+      <w:r>
+        <w:rPr>
+          <w:rFonts w:ascii="Calibri" w:eastAsia="Calibri" w:hAnsi="Calibri" w:cs="Calibri"/>
+        </w:rPr>
+        <w:t>sound</w:t>
+      </w:r>
+      <w:proofErr w:type="spellEnd"/>
+      <w:r>
+        <w:rPr>
+          <w:rFonts w:ascii="Calibri" w:eastAsia="Calibri" w:hAnsi="Calibri" w:cs="Calibri"/>
+        </w:rPr>
+        <w:t>: lorsque deux joueurs (un allié et un IA) sont restant sur le terrain</w:t>
+      </w:r>
+    </w:p>
+    <w:p>
+      <w:pPr>
+        <w:pStyle w:val="Default"/>
+        <w:numPr>
+          <w:ilvl w:val="0"/>
+          <w:numId w:val="8"/>
+        </w:numPr>
+        <w:rPr>
+          <w:rFonts w:ascii="Calibri" w:eastAsia="Calibri" w:hAnsi="Calibri" w:cs="Calibri"/>
+        </w:rPr>
+      </w:pPr>
+      <w:proofErr w:type="gramStart"/>
+      <w:r>
+        <w:rPr>
+          <w:rFonts w:ascii="Calibri" w:eastAsia="Calibri" w:hAnsi="Calibri" w:cs="Calibri"/>
+        </w:rPr>
+        <w:t>robot</w:t>
+      </w:r>
+      <w:proofErr w:type="gramEnd"/>
+      <w:r>
+        <w:rPr>
+          <w:rFonts w:ascii="Calibri" w:eastAsia="Calibri" w:hAnsi="Calibri" w:cs="Calibri"/>
+        </w:rPr>
+        <w:t xml:space="preserve"> shoot: lorsqu’un joueur a</w:t>
+      </w:r>
+      <w:r>
+        <w:rPr>
+          <w:rFonts w:ascii="Calibri" w:eastAsia="Calibri" w:hAnsi="Calibri" w:cs="Calibri"/>
+        </w:rPr>
+        <w:t>llié lance un projectile</w:t>
+      </w:r>
+    </w:p>
+    <w:p>
+      <w:pPr>
+        <w:pStyle w:val="Default"/>
+        <w:numPr>
+          <w:ilvl w:val="0"/>
+          <w:numId w:val="8"/>
+        </w:numPr>
+        <w:rPr>
+          <w:rFonts w:ascii="Calibri" w:eastAsia="Calibri" w:hAnsi="Calibri" w:cs="Calibri"/>
+        </w:rPr>
+      </w:pPr>
+      <w:proofErr w:type="gramStart"/>
+      <w:r>
+        <w:rPr>
+          <w:rFonts w:ascii="Calibri" w:eastAsia="Calibri" w:hAnsi="Calibri" w:cs="Calibri"/>
+        </w:rPr>
+        <w:t>people</w:t>
+      </w:r>
+      <w:proofErr w:type="gramEnd"/>
+      <w:r>
+        <w:rPr>
+          <w:rFonts w:ascii="Calibri" w:eastAsia="Calibri" w:hAnsi="Calibri" w:cs="Calibri"/>
+        </w:rPr>
+        <w:t xml:space="preserve"> clap: lorsque </w:t>
+      </w:r>
+      <w:r>
+        <w:rPr>
+          <w:rFonts w:ascii="Calibri" w:eastAsia="Calibri" w:hAnsi="Calibri" w:cs="Calibri"/>
+        </w:rPr>
+        <w:t>l’une d</w:t>
+      </w:r>
+      <w:r>
+        <w:rPr>
+          <w:rFonts w:ascii="Calibri" w:eastAsia="Calibri" w:hAnsi="Calibri" w:cs="Calibri"/>
+        </w:rPr>
+        <w:t>es équipes est victorieuse</w:t>
+      </w:r>
+    </w:p>
+    <w:p>
+      <w:pPr>
+        <w:pStyle w:val="Default"/>
+        <w:numPr>
+          <w:ilvl w:val="0"/>
+          <w:numId w:val="8"/>
+        </w:numPr>
+        <w:rPr>
+          <w:rFonts w:ascii="Calibri" w:eastAsia="Calibri" w:hAnsi="Calibri" w:cs="Calibri"/>
+        </w:rPr>
+      </w:pPr>
+      <w:proofErr w:type="spellStart"/>
+      <w:proofErr w:type="gramStart"/>
+      <w:r>
+        <w:rPr>
+          <w:rFonts w:ascii="Calibri" w:eastAsia="Calibri" w:hAnsi="Calibri" w:cs="Calibri"/>
+        </w:rPr>
+        <w:t>foleys</w:t>
+      </w:r>
+      <w:proofErr w:type="spellEnd"/>
+      <w:proofErr w:type="gramEnd"/>
+      <w:r>
+        <w:rPr>
+          <w:rFonts w:ascii="Calibri" w:eastAsia="Calibri" w:hAnsi="Calibri" w:cs="Calibri"/>
+        </w:rPr>
+        <w:t xml:space="preserve"> crickets: </w:t>
+      </w:r>
+      <w:r>
+        <w:rPr>
+          <w:rFonts w:ascii="Calibri" w:eastAsia="Calibri" w:hAnsi="Calibri" w:cs="Calibri"/>
+        </w:rPr>
+        <w:t>effet sonore en</w:t>
+      </w:r>
+      <w:r>
+        <w:rPr>
+          <w:rFonts w:ascii="Calibri" w:eastAsia="Calibri" w:hAnsi="Calibri" w:cs="Calibri"/>
+        </w:rPr>
+        <w:t>vironnemental</w:t>
+      </w:r>
+    </w:p>
+    <w:p>
+      <w:pPr>
+        <w:pStyle w:val="Default"/>
+        <w:numPr>
+          <w:ilvl w:val="0"/>
+          <w:numId w:val="8"/>
+        </w:numPr>
+        <w:rPr>
+          <w:rFonts w:ascii="Calibri" w:eastAsia="Calibri" w:hAnsi="Calibri" w:cs="Calibri"/>
+          <w:lang w:val="en-CA"/>
+        </w:rPr>
+      </w:pPr>
+      <w:r>
+        <w:rPr>
+          <w:rFonts w:ascii="Calibri" w:eastAsia="Calibri" w:hAnsi="Calibri" w:cs="Calibri"/>
+          <w:lang w:val="en-CA"/>
+        </w:rPr>
+        <w:t>background music 1:</w:t>
+      </w:r>
+      <w:r>
+        <w:rPr>
+          <w:rFonts w:ascii="Calibri" w:eastAsia="Calibri" w:hAnsi="Calibri" w:cs="Calibri"/>
+          <w:lang w:val="en-CA"/>
+        </w:rPr>
+        <w:t xml:space="preserve"> musique background</w:t>
+      </w:r>
+    </w:p>
+    <w:p>
+      <w:pPr>
+        <w:pStyle w:val="Default"/>
+        <w:numPr>
+          <w:ilvl w:val="0"/>
+          <w:numId w:val="8"/>
+        </w:numPr>
+        <w:rPr>
+          <w:rFonts w:ascii="Calibri" w:eastAsia="Calibri" w:hAnsi="Calibri" w:cs="Calibri"/>
+          <w:lang w:val="en-CA"/>
+        </w:rPr>
+      </w:pPr>
+      <w:r>
+        <w:rPr>
+          <w:rFonts w:ascii="Calibri" w:eastAsia="Calibri" w:hAnsi="Calibri" w:cs="Calibri"/>
+          <w:lang w:val="en-CA"/>
+        </w:rPr>
+        <w:t xml:space="preserve">background music 2: </w:t>
+      </w:r>
+      <w:r>
+        <w:rPr>
+          <w:rFonts w:ascii="Calibri" w:eastAsia="Calibri" w:hAnsi="Calibri" w:cs="Calibri"/>
+          <w:lang w:val="en-CA"/>
+        </w:rPr>
+        <w:t>musique background</w:t>
+      </w:r>
+    </w:p>
+    <w:p>
+      <w:pPr>
+        <w:pStyle w:val="Default"/>
+        <w:numPr>
+          <w:ilvl w:val="0"/>
+          <w:numId w:val="8"/>
+        </w:numPr>
+        <w:rPr>
+          <w:rFonts w:ascii="Calibri" w:eastAsia="Calibri" w:hAnsi="Calibri" w:cs="Calibri"/>
+          <w:lang w:val="en-CA"/>
+        </w:rPr>
+      </w:pPr>
+      <w:r>
+        <w:rPr>
+          <w:rFonts w:ascii="Calibri" w:eastAsia="Calibri" w:hAnsi="Calibri" w:cs="Calibri"/>
+          <w:lang w:val="en-CA"/>
+        </w:rPr>
+        <w:t xml:space="preserve">background music 3: </w:t>
+      </w:r>
+      <w:r>
+        <w:rPr>
+          <w:rFonts w:ascii="Calibri" w:eastAsia="Calibri" w:hAnsi="Calibri" w:cs="Calibri"/>
+          <w:lang w:val="en-CA"/>
+        </w:rPr>
+        <w:t>musique background</w:t>
+      </w:r>
+    </w:p>
+    <w:p>
+      <w:pPr>
+        <w:pStyle w:val="Default"/>
+        <w:numPr>
+          <w:ilvl w:val="0"/>
+          <w:numId w:val="8"/>
+        </w:numPr>
+        <w:rPr>
+          <w:rFonts w:ascii="Calibri" w:eastAsia="Calibri" w:hAnsi="Calibri" w:cs="Calibri"/>
+        </w:rPr>
+      </w:pPr>
+      <w:proofErr w:type="gramStart"/>
+      <w:r>
+        <w:rPr>
+          <w:rFonts w:ascii="Calibri" w:eastAsia="Calibri" w:hAnsi="Calibri" w:cs="Calibri"/>
+        </w:rPr>
+        <w:t>menu</w:t>
+      </w:r>
+      <w:proofErr w:type="gramEnd"/>
+      <w:r>
+        <w:rPr>
+          <w:rFonts w:ascii="Calibri" w:eastAsia="Calibri" w:hAnsi="Calibri" w:cs="Calibri"/>
+        </w:rPr>
+        <w:t xml:space="preserve"> music: </w:t>
+      </w:r>
+      <w:r>
+        <w:rPr>
+          <w:rFonts w:ascii="Calibri" w:eastAsia="Calibri" w:hAnsi="Calibri" w:cs="Calibri"/>
+        </w:rPr>
+        <w:t>musique du m</w:t>
+      </w:r>
+      <w:r>
+        <w:rPr>
+          <w:rFonts w:ascii="Calibri" w:eastAsia="Calibri" w:hAnsi="Calibri" w:cs="Calibri"/>
+        </w:rPr>
+        <w:t>enu</w:t>
+      </w:r>
+    </w:p>
+    <w:p>
+      <w:pPr>
+        <w:pStyle w:val="Default"/>
+        <w:numPr>
+          <w:ilvl w:val="0"/>
+          <w:numId w:val="8"/>
+        </w:numPr>
+      </w:pPr>
+      <w:proofErr w:type="spellStart"/>
+      <w:proofErr w:type="gramStart"/>
+      <w:r>
+        <w:rPr>
+          <w:rFonts w:ascii="Calibri" w:eastAsia="Calibri" w:hAnsi="Calibri" w:cs="Calibri"/>
+        </w:rPr>
+        <w:t>win</w:t>
+      </w:r>
+      <w:proofErr w:type="spellEnd"/>
+      <w:proofErr w:type="gramEnd"/>
+      <w:r>
+        <w:rPr>
+          <w:rFonts w:ascii="Calibri" w:eastAsia="Calibri" w:hAnsi="Calibri" w:cs="Calibri"/>
+        </w:rPr>
+        <w:t xml:space="preserve"> music: </w:t>
+      </w:r>
+      <w:r>
+        <w:rPr>
+          <w:rFonts w:ascii="Calibri" w:eastAsia="Calibri" w:hAnsi="Calibri" w:cs="Calibri"/>
+        </w:rPr>
+        <w:t>lorsque l’une d</w:t>
+      </w:r>
+      <w:r>
+        <w:rPr>
+          <w:rFonts w:ascii="Calibri" w:eastAsia="Calibri" w:hAnsi="Calibri" w:cs="Calibri"/>
+        </w:rPr>
+        <w:t>es équipes est victorieuse</w:t>
+      </w:r>
+      <w:r>
+        <w:rPr>
+          <w:rFonts w:ascii="Calibri" w:eastAsia="Calibri" w:hAnsi="Calibri" w:cs="Calibri"/>
+        </w:rPr>
+        <w:t xml:space="preserve"> </w:t>
+      </w:r>
+    </w:p>
+    <w:p>
+      <w:pPr>
+        <w:pStyle w:val="Default"/>
+        <w:numPr>
+          <w:ilvl w:val="0"/>
+          <w:numId w:val="8"/>
+        </w:numPr>
+      </w:pPr>
+      <w:proofErr w:type="gramStart"/>
+      <w:r>
+        <w:rPr>
+          <w:rFonts w:ascii="Calibri" w:eastAsia="Calibri" w:hAnsi="Calibri" w:cs="Calibri"/>
+        </w:rPr>
+        <w:lastRenderedPageBreak/>
+        <w:t>final</w:t>
+      </w:r>
+      <w:proofErr w:type="gramEnd"/>
+      <w:r>
+        <w:rPr>
+          <w:rFonts w:ascii="Calibri" w:eastAsia="Calibri" w:hAnsi="Calibri" w:cs="Calibri"/>
+        </w:rPr>
+        <w:t xml:space="preserve"> </w:t>
+      </w:r>
+      <w:proofErr w:type="spellStart"/>
+      <w:r>
+        <w:rPr>
+          <w:rFonts w:ascii="Calibri" w:eastAsia="Calibri" w:hAnsi="Calibri" w:cs="Calibri"/>
+        </w:rPr>
+        <w:t>fight</w:t>
+      </w:r>
+      <w:proofErr w:type="spellEnd"/>
+      <w:r>
+        <w:rPr>
+          <w:rFonts w:ascii="Calibri" w:eastAsia="Calibri" w:hAnsi="Calibri" w:cs="Calibri"/>
+        </w:rPr>
+        <w:t xml:space="preserve"> music: </w:t>
+      </w:r>
+      <w:r>
+        <w:rPr>
+          <w:rFonts w:ascii="Calibri" w:eastAsia="Calibri" w:hAnsi="Calibri" w:cs="Calibri"/>
+        </w:rPr>
+        <w:t>lorsque deux joueurs (un allié et un</w:t>
+      </w:r>
+      <w:r>
+        <w:rPr>
+          <w:rFonts w:ascii="Calibri" w:eastAsia="Calibri" w:hAnsi="Calibri" w:cs="Calibri"/>
+        </w:rPr>
+        <w:t>e</w:t>
+      </w:r>
+      <w:r>
+        <w:rPr>
+          <w:rFonts w:ascii="Calibri" w:eastAsia="Calibri" w:hAnsi="Calibri" w:cs="Calibri"/>
+        </w:rPr>
+        <w:t xml:space="preserve"> IA) sont restant sur le terrain</w:t>
+      </w:r>
+    </w:p>
+    <w:p>
+      <w:pPr>
+        <w:pStyle w:val="Default"/>
+      </w:pPr>
+    </w:p>
+    <w:p>
+      <w:pPr>
+        <w:pStyle w:val="Default"/>
+      </w:pPr>
+    </w:p>
+    <w:p>
+      <w:pPr>
+        <w:pStyle w:val="Default"/>
+      </w:pPr>
+    </w:p>
+    <w:p>
+      <w:pPr>
+        <w:pStyle w:val="Default"/>
+      </w:pPr>
+    </w:p>
+    <w:p>
+      <w:pPr>
+        <w:pStyle w:val="Default"/>
+      </w:pPr>
+    </w:p>
+    <w:p>
+      <w:pPr>
+        <w:pStyle w:val="Default"/>
         <w:rPr>
           <w:rFonts w:ascii="Calibri" w:eastAsia="Calibri" w:hAnsi="Calibri" w:cs="Calibri"/>
           <w:sz w:val="32"/>
           <w:szCs w:val="32"/>
           <w:u w:val="single"/>
         </w:rPr>
-        <w:t>és supplémentaires</w:t>
+      </w:pPr>
+      <w:r>
+        <w:rPr>
+          <w:rFonts w:ascii="Calibri" w:eastAsia="Calibri" w:hAnsi="Calibri" w:cs="Calibri"/>
+          <w:sz w:val="32"/>
+          <w:szCs w:val="32"/>
+          <w:u w:val="single"/>
+        </w:rPr>
+        <w:t>Fonctionnalités supplémentaires</w:t>
       </w:r>
     </w:p>
     <w:p>
@@ -2471,13 +2883,7 @@
         <w:rPr>
           <w:rFonts w:ascii="Calibri" w:eastAsia="Calibri" w:hAnsi="Calibri" w:cs="Calibri"/>
         </w:rPr>
-        <w:t xml:space="preserve"> dans les préférences </w:t>
-      </w:r>
-      <w:r>
-        <w:rPr>
-          <w:rFonts w:ascii="Calibri" w:eastAsia="Calibri" w:hAnsi="Calibri" w:cs="Calibri"/>
-        </w:rPr>
-        <w:t>du joueur. Ces paramètres sont:</w:t>
+        <w:t xml:space="preserve"> dans les préférences du joueur. Ces paramètres sont:</w:t>
       </w:r>
     </w:p>
     <w:p>
@@ -2504,7 +2910,19 @@
         <w:rPr>
           <w:rFonts w:ascii="Calibri" w:eastAsia="Calibri" w:hAnsi="Calibri" w:cs="Calibri"/>
         </w:rPr>
-        <w:t xml:space="preserve"> d’agents contrôlé.</w:t>
+        <w:t xml:space="preserve"> d’agents contrôlé</w:t>
+      </w:r>
+      <w:r>
+        <w:rPr>
+          <w:rFonts w:ascii="Calibri" w:eastAsia="Calibri" w:hAnsi="Calibri" w:cs="Calibri"/>
+        </w:rPr>
+        <w:t>s</w:t>
+      </w:r>
+      <w:r>
+        <w:rPr>
+          <w:rFonts w:ascii="Calibri" w:eastAsia="Calibri" w:hAnsi="Calibri" w:cs="Calibri"/>
+        </w:rPr>
+        <w:t>.</w:t>
       </w:r>
     </w:p>
     <w:p>
@@ -2519,25 +2937,17 @@
           <w:rFonts w:ascii="Calibri" w:eastAsia="Calibri" w:hAnsi="Calibri" w:cs="Calibri"/>
         </w:rPr>
       </w:pPr>
-      <w:proofErr w:type="gramStart"/>
-      <w:r>
-        <w:rPr>
-          <w:rFonts w:ascii="Calibri" w:eastAsia="Calibri" w:hAnsi="Calibri" w:cs="Calibri"/>
-        </w:rPr>
-        <w:t>n</w:t>
-      </w:r>
-      <w:r>
-        <w:rPr>
-          <w:rFonts w:ascii="Calibri" w:eastAsia="Calibri" w:hAnsi="Calibri" w:cs="Calibri"/>
-        </w:rPr>
-        <w:t>ombre</w:t>
-      </w:r>
-      <w:proofErr w:type="gramEnd"/>
-      <w:r>
-        <w:rPr>
-          <w:rFonts w:ascii="Calibri" w:eastAsia="Calibri" w:hAnsi="Calibri" w:cs="Calibri"/>
-        </w:rPr>
-        <w:t xml:space="preserve"> d’agents à affronter.</w:t>
+      <w:r>
+        <w:rPr>
+          <w:rFonts w:ascii="Calibri" w:eastAsia="Calibri" w:hAnsi="Calibri" w:cs="Calibri"/>
+        </w:rPr>
+        <w:t>N</w:t>
+      </w:r>
+      <w:r>
+        <w:rPr>
+          <w:rFonts w:ascii="Calibri" w:eastAsia="Calibri" w:hAnsi="Calibri" w:cs="Calibri"/>
+        </w:rPr>
+        <w:t>ombre d’agents à affronter.</w:t>
       </w:r>
     </w:p>
     <w:p>
@@ -2652,19 +3062,7 @@
         <w:rPr>
           <w:rFonts w:ascii="Calibri" w:eastAsia="Calibri" w:hAnsi="Calibri" w:cs="Calibri"/>
         </w:rPr>
-        <w:t>Une fois le niveau lancé, le script de générat</w:t>
-      </w:r>
-      <w:r>
-        <w:rPr>
-          <w:rFonts w:ascii="Calibri" w:eastAsia="Calibri" w:hAnsi="Calibri" w:cs="Calibri"/>
-        </w:rPr>
-        <w:t>ion instancie un à un les cubes composant le terrain jouable selon le nombre de rangées et de colonnes spécifié plus tôt. Lors de l’instanciation, le générateur choisit aléatoirement un cube de terrain préfabriqué parmi</w:t>
-      </w:r>
-      <w:r>
-        <w:rPr>
-          <w:rFonts w:ascii="Calibri" w:eastAsia="Calibri" w:hAnsi="Calibri" w:cs="Calibri"/>
-        </w:rPr>
-        <w:t xml:space="preserve"> la liste qui lui a été fourni</w:t>
+        <w:t>Une fois le niveau lancé, le script de génération instancie un à un les cubes composant le terrain jouable selon le nombre de rangées et de colonnes spécifié plus tôt. Lors de l’instanciation, le générateur choisit aléatoirement un cube de terrain préfabriqué parmi la liste qui lui a été fourni</w:t>
       </w:r>
       <w:r>
         <w:rPr>
@@ -2690,13 +3088,7 @@
         <w:rPr>
           <w:rFonts w:ascii="Calibri" w:eastAsia="Calibri" w:hAnsi="Calibri" w:cs="Calibri"/>
         </w:rPr>
-        <w:t>Ens</w:t>
-      </w:r>
-      <w:r>
-        <w:rPr>
-          <w:rFonts w:ascii="Calibri" w:eastAsia="Calibri" w:hAnsi="Calibri" w:cs="Calibri"/>
-        </w:rPr>
-        <w:t>uite, il calcul</w:t>
+        <w:t>Ensuite, il calcul</w:t>
       </w:r>
       <w:r>
         <w:rPr>
@@ -2766,13 +3158,7 @@
         <w:rPr>
           <w:rFonts w:ascii="Calibri" w:eastAsia="Calibri" w:hAnsi="Calibri" w:cs="Calibri"/>
         </w:rPr>
-        <w:t xml:space="preserve"> ent</w:t>
-      </w:r>
-      <w:r>
-        <w:rPr>
-          <w:rFonts w:ascii="Calibri" w:eastAsia="Calibri" w:hAnsi="Calibri" w:cs="Calibri"/>
-        </w:rPr>
-        <w:t>re elle et les positions précéd</w:t>
+        <w:t xml:space="preserve"> entre elle et les positions précéd</w:t>
       </w:r>
       <w:r>
         <w:rPr>
@@ -2844,13 +3230,7 @@
         <w:rPr>
           <w:rFonts w:ascii="Calibri" w:eastAsia="Calibri" w:hAnsi="Calibri" w:cs="Calibri"/>
         </w:rPr>
-        <w:t xml:space="preserve"> sur la zone jouable de manière al</w:t>
-      </w:r>
-      <w:r>
-        <w:rPr>
-          <w:rFonts w:ascii="Calibri" w:eastAsia="Calibri" w:hAnsi="Calibri" w:cs="Calibri"/>
-        </w:rPr>
-        <w:t>éatoire.</w:t>
+        <w:t xml:space="preserve"> sur la zone jouable de manière aléatoire.</w:t>
       </w:r>
     </w:p>
     <w:p>
@@ -2926,13 +3306,7 @@
         <w:rPr>
           <w:rFonts w:ascii="Calibri" w:eastAsia="Calibri" w:hAnsi="Calibri" w:cs="Calibri"/>
         </w:rPr>
-        <w:t xml:space="preserve"> d’une simulation à l’autre), donc on le génère une seule fois et ensuite, lors de l’instanciation d’un cube, on applique ce </w:t>
-      </w:r>
-      <w:r>
-        <w:rPr>
-          <w:rFonts w:ascii="Calibri" w:eastAsia="Calibri" w:hAnsi="Calibri" w:cs="Calibri"/>
-        </w:rPr>
-        <w:t xml:space="preserve">bruit sur le normal </w:t>
+        <w:t xml:space="preserve"> d’une simulation à l’autre), donc on le génère une seule fois et ensuite, lors de l’instanciation d’un cube, on applique ce bruit sur le normal </w:t>
       </w:r>
       <w:proofErr w:type="spellStart"/>
       <w:r>
@@ -2972,13 +3346,7 @@
         <w:rPr>
           <w:rFonts w:ascii="Calibri" w:eastAsia="Calibri" w:hAnsi="Calibri" w:cs="Calibri"/>
         </w:rPr>
-        <w:t xml:space="preserve"> en y et déplacer le offset en x selon le temps, jusqu’à ce que le offset atteint l’autre côté du cube, ensuite on recommence. Le</w:t>
-      </w:r>
-      <w:r>
-        <w:rPr>
-          <w:rFonts w:ascii="Calibri" w:eastAsia="Calibri" w:hAnsi="Calibri" w:cs="Calibri"/>
-        </w:rPr>
-        <w:t>s blocs mauves possèdent en plus l’oscillation de l’intensité émettrice de leur couleur et des particules. Les décors possède</w:t>
+        <w:t xml:space="preserve"> en y et déplacer le offset en x selon le temps, jusqu’à ce que le offset atteint l’autre côté du cube, ensuite on recommence. Les blocs mauves possèdent en plus l’oscillation de l’intensité émettrice de leur couleur et des particules. Les décors possède</w:t>
       </w:r>
       <w:r>
         <w:rPr>
@@ -3002,13 +3370,7 @@
         <w:rPr>
           <w:rFonts w:ascii="Calibri" w:eastAsia="Calibri" w:hAnsi="Calibri" w:cs="Calibri"/>
         </w:rPr>
-        <w:t xml:space="preserve"> et</w:t>
-      </w:r>
-      <w:r>
-        <w:rPr>
-          <w:rFonts w:ascii="Calibri" w:eastAsia="Calibri" w:hAnsi="Calibri" w:cs="Calibri"/>
-        </w:rPr>
-        <w:t xml:space="preserve"> instancié</w:t>
+        <w:t xml:space="preserve"> et instancié</w:t>
       </w:r>
       <w:r>
         <w:rPr>
@@ -3020,13 +3382,7 @@
         <w:rPr>
           <w:rFonts w:ascii="Calibri" w:eastAsia="Calibri" w:hAnsi="Calibri" w:cs="Calibri"/>
         </w:rPr>
-        <w:t xml:space="preserve"> de manière différente en utilisant l’outil fourni</w:t>
-      </w:r>
-      <w:r>
-        <w:rPr>
-          <w:rFonts w:ascii="Calibri" w:eastAsia="Calibri" w:hAnsi="Calibri" w:cs="Calibri"/>
-        </w:rPr>
-        <w:t xml:space="preserve"> par </w:t>
+        <w:t xml:space="preserve"> de manière différente en utilisant l’outil fourni par </w:t>
       </w:r>
       <w:proofErr w:type="spellStart"/>
       <w:r>
@@ -3116,38 +3472,7 @@
           <w:rFonts w:ascii="Calibri" w:eastAsia="Calibri" w:hAnsi="Calibri" w:cs="Calibri"/>
         </w:rPr>
       </w:pPr>
-    </w:p>
-    <w:p>
-      <w:pPr>
-        <w:pStyle w:val="Default"/>
-        <w:rPr>
-          <w:rFonts w:ascii="Calibri" w:eastAsia="Calibri" w:hAnsi="Calibri" w:cs="Calibri"/>
-        </w:rPr>
-      </w:pPr>
-    </w:p>
-    <w:p>
-      <w:pPr>
-        <w:pStyle w:val="Default"/>
-        <w:rPr>
-          <w:rFonts w:ascii="Calibri" w:eastAsia="Calibri" w:hAnsi="Calibri" w:cs="Calibri"/>
-        </w:rPr>
-      </w:pPr>
-    </w:p>
-    <w:p>
-      <w:pPr>
-        <w:pStyle w:val="Default"/>
-        <w:rPr>
-          <w:rFonts w:ascii="Calibri" w:eastAsia="Calibri" w:hAnsi="Calibri" w:cs="Calibri"/>
-        </w:rPr>
-      </w:pPr>
-    </w:p>
-    <w:p>
-      <w:pPr>
-        <w:pStyle w:val="Default"/>
-        <w:rPr>
-          <w:rFonts w:ascii="Calibri" w:eastAsia="Calibri" w:hAnsi="Calibri" w:cs="Calibri"/>
-        </w:rPr>
-      </w:pPr>
+      <w:bookmarkStart w:id="0" w:name="_Hlk533077049"/>
     </w:p>
     <w:p>
       <w:pPr>
@@ -3155,26 +3480,25 @@
         <w:rPr>
           <w:rFonts w:ascii="Calibri" w:eastAsia="Calibri" w:hAnsi="Calibri" w:cs="Calibri"/>
           <w:b/>
-        </w:rPr>
-      </w:pPr>
-    </w:p>
-    <w:p>
-      <w:pPr>
-        <w:pStyle w:val="Default"/>
+          <w:bCs/>
+        </w:rPr>
+      </w:pPr>
+      <w:r>
         <w:rPr>
           <w:rFonts w:ascii="Calibri" w:eastAsia="Calibri" w:hAnsi="Calibri" w:cs="Calibri"/>
           <w:b/>
           <w:bCs/>
         </w:rPr>
-      </w:pPr>
-      <w:bookmarkStart w:id="1" w:name="_Hlk533077049"/>
+        <w:lastRenderedPageBreak/>
+        <w:t>Personnalisation</w:t>
+      </w:r>
       <w:r>
         <w:rPr>
           <w:rFonts w:ascii="Calibri" w:eastAsia="Calibri" w:hAnsi="Calibri" w:cs="Calibri"/>
           <w:b/>
           <w:bCs/>
         </w:rPr>
-        <w:t>Personnalisation</w:t>
+        <w:t xml:space="preserve"> des </w:t>
       </w:r>
       <w:r>
         <w:rPr>
@@ -3182,17 +3506,9 @@
           <w:b/>
           <w:bCs/>
         </w:rPr>
-        <w:t xml:space="preserve"> des </w:t>
-      </w:r>
-      <w:r>
-        <w:rPr>
-          <w:rFonts w:ascii="Calibri" w:eastAsia="Calibri" w:hAnsi="Calibri" w:cs="Calibri"/>
-          <w:b/>
-          <w:bCs/>
-        </w:rPr>
         <w:t xml:space="preserve">avatars </w:t>
       </w:r>
-      <w:bookmarkEnd w:id="1"/>
+      <w:bookmarkEnd w:id="0"/>
       <w:r>
         <w:rPr>
           <w:rFonts w:ascii="Calibri" w:eastAsia="Calibri" w:hAnsi="Calibri" w:cs="Calibri"/>
@@ -4100,6 +4416,7 @@
           <w:rFonts w:ascii="Calibri" w:eastAsia="Calibri" w:hAnsi="Calibri" w:cs="Calibri"/>
           <w:bCs/>
         </w:rPr>
+        <w:lastRenderedPageBreak/>
         <w:t>Yeux :</w:t>
       </w:r>
     </w:p>
@@ -4938,44 +5255,726 @@
           <w:b/>
           <w:bCs/>
         </w:rPr>
+        <w:lastRenderedPageBreak/>
         <w:t xml:space="preserve">Musique de fond </w:t>
       </w:r>
+      <w:r>
+        <w:rPr>
+          <w:rFonts w:ascii="Calibri" w:eastAsia="Calibri" w:hAnsi="Calibri" w:cs="Calibri"/>
+          <w:b/>
+          <w:bCs/>
+        </w:rPr>
+        <w:t>réactive (</w:t>
+      </w:r>
+      <w:r>
+        <w:rPr>
+          <w:rFonts w:ascii="Calibri" w:eastAsia="Calibri" w:hAnsi="Calibri" w:cs="Calibri"/>
+          <w:b/>
+          <w:bCs/>
+        </w:rPr>
+        <w:t>Danick Proulx)</w:t>
+      </w:r>
+    </w:p>
+    <w:p>
+      <w:pPr>
+        <w:pStyle w:val="Default"/>
+        <w:rPr>
+          <w:rFonts w:ascii="Calibri" w:eastAsia="Calibri" w:hAnsi="Calibri" w:cs="Calibri"/>
+        </w:rPr>
+      </w:pPr>
+      <w:r>
+        <w:rPr>
+          <w:rFonts w:ascii="Calibri" w:eastAsia="Calibri" w:hAnsi="Calibri" w:cs="Calibri"/>
+        </w:rPr>
+        <w:t xml:space="preserve">La musique du menu est différente de celles jouées durant la simulation et est jouée uniquement dans les menus. Lorsqu’un combat final est enclenché (un contre un), un coup de fouet peut être entendu et la musique change pour une plus sérieuse. Si une des équipes est vainqueur, des applaudissements peuvent être entendues suivie d’une mélodie joyeuse pour célébrer la victoire. Un subtil fondu croisé </w:t>
+      </w:r>
+      <w:r>
+        <w:rPr>
+          <w:rFonts w:ascii="Calibri" w:eastAsia="Calibri" w:hAnsi="Calibri" w:cs="Calibri"/>
+        </w:rPr>
+        <w:t>a</w:t>
+      </w:r>
+      <w:r>
+        <w:rPr>
+          <w:rFonts w:ascii="Calibri" w:eastAsia="Calibri" w:hAnsi="Calibri" w:cs="Calibri"/>
+        </w:rPr>
+        <w:t xml:space="preserve"> été implément</w:t>
+      </w:r>
+      <w:r>
+        <w:rPr>
+          <w:rFonts w:ascii="Calibri" w:eastAsia="Calibri" w:hAnsi="Calibri" w:cs="Calibri"/>
+        </w:rPr>
+        <w:t>é</w:t>
+      </w:r>
+      <w:r>
+        <w:rPr>
+          <w:rFonts w:ascii="Calibri" w:eastAsia="Calibri" w:hAnsi="Calibri" w:cs="Calibri"/>
+        </w:rPr>
+        <w:t xml:space="preserve"> pour </w:t>
+      </w:r>
+      <w:r>
+        <w:rPr>
+          <w:rFonts w:ascii="Calibri" w:eastAsia="Calibri" w:hAnsi="Calibri" w:cs="Calibri"/>
+        </w:rPr>
+        <w:t>les transitions</w:t>
+      </w:r>
+      <w:r>
+        <w:rPr>
+          <w:rFonts w:ascii="Calibri" w:eastAsia="Calibri" w:hAnsi="Calibri" w:cs="Calibri"/>
+        </w:rPr>
+        <w:t xml:space="preserve"> de musique en </w:t>
+      </w:r>
+      <w:r>
+        <w:rPr>
+          <w:rFonts w:ascii="Calibri" w:eastAsia="Calibri" w:hAnsi="Calibri" w:cs="Calibri"/>
+        </w:rPr>
+        <w:t>background et les événements de la simulation (afficher menu, combat final, victoire).</w:t>
+      </w:r>
+      <w:r>
+        <w:rPr>
+          <w:rFonts w:ascii="Calibri" w:eastAsia="Calibri" w:hAnsi="Calibri" w:cs="Calibri"/>
+        </w:rPr>
+        <w:t xml:space="preserve"> Les différents types de sons sont séparés par des canaux (audio source) pour pouvoir les séparer et les manipuler distinctivement.</w:t>
+      </w:r>
+      <w:bookmarkStart w:id="1" w:name="_GoBack"/>
+      <w:bookmarkEnd w:id="1"/>
+    </w:p>
+    <w:p>
+      <w:pPr>
+        <w:pStyle w:val="Default"/>
+        <w:rPr>
+          <w:rFonts w:ascii="Calibri" w:eastAsia="Calibri" w:hAnsi="Calibri" w:cs="Calibri"/>
+        </w:rPr>
+      </w:pPr>
+    </w:p>
+    <w:p>
+      <w:pPr>
+        <w:pStyle w:val="Default"/>
+        <w:rPr>
+          <w:rFonts w:ascii="Calibri" w:eastAsia="Calibri" w:hAnsi="Calibri" w:cs="Calibri"/>
+        </w:rPr>
+      </w:pPr>
+      <w:r>
+        <w:rPr>
+          <w:rFonts w:ascii="Calibri" w:eastAsia="Calibri" w:hAnsi="Calibri" w:cs="Calibri"/>
+          <w:b/>
+        </w:rPr>
+        <w:t>Liens vers son</w:t>
+      </w:r>
+      <w:r>
+        <w:rPr>
+          <w:rFonts w:ascii="Calibri" w:eastAsia="Calibri" w:hAnsi="Calibri" w:cs="Calibri"/>
+        </w:rPr>
+        <w:t xml:space="preserve"> : </w:t>
+      </w:r>
+    </w:p>
+    <w:p>
+      <w:pPr>
+        <w:pStyle w:val="Default"/>
+        <w:numPr>
+          <w:ilvl w:val="0"/>
+          <w:numId w:val="7"/>
+        </w:numPr>
+        <w:rPr>
+          <w:rFonts w:ascii="Calibri" w:eastAsia="Calibri" w:hAnsi="Calibri" w:cs="Calibri"/>
+          <w:lang w:val="en-CA"/>
+        </w:rPr>
+      </w:pPr>
+      <w:r>
+        <w:rPr>
+          <w:rFonts w:ascii="Calibri" w:eastAsia="Calibri" w:hAnsi="Calibri" w:cs="Calibri"/>
+          <w:lang w:val="en-CA"/>
+        </w:rPr>
+        <w:t xml:space="preserve">jump: </w:t>
+      </w:r>
+      <w:hyperlink r:id="rId32" w:history="1">
+        <w:r>
+          <w:rPr>
+            <w:rStyle w:val="Lienhypertexte"/>
+            <w:rFonts w:ascii="Calibri" w:eastAsia="Calibri" w:hAnsi="Calibri" w:cs="Calibri"/>
+            <w:lang w:val="en-CA"/>
+          </w:rPr>
+          <w:t>http://soundbible.com/85-Cartoon-Hop.html</w:t>
+        </w:r>
+      </w:hyperlink>
+      <w:r>
+        <w:rPr>
+          <w:rFonts w:ascii="Calibri" w:eastAsia="Calibri" w:hAnsi="Calibri" w:cs="Calibri"/>
+          <w:lang w:val="en-CA"/>
+        </w:rPr>
+        <w:t xml:space="preserve"> </w:t>
+      </w:r>
+    </w:p>
+    <w:p>
+      <w:pPr>
+        <w:pStyle w:val="Default"/>
+        <w:numPr>
+          <w:ilvl w:val="0"/>
+          <w:numId w:val="7"/>
+        </w:numPr>
+        <w:rPr>
+          <w:rFonts w:ascii="Calibri" w:eastAsia="Calibri" w:hAnsi="Calibri" w:cs="Calibri"/>
+          <w:lang w:val="en-CA"/>
+        </w:rPr>
+      </w:pPr>
+      <w:proofErr w:type="spellStart"/>
+      <w:r>
+        <w:rPr>
+          <w:rFonts w:ascii="Calibri" w:eastAsia="Calibri" w:hAnsi="Calibri" w:cs="Calibri"/>
+          <w:lang w:val="en-CA"/>
+        </w:rPr>
+        <w:t>blob_shoot</w:t>
+      </w:r>
+      <w:proofErr w:type="spellEnd"/>
+      <w:r>
+        <w:rPr>
+          <w:rFonts w:ascii="Calibri" w:eastAsia="Calibri" w:hAnsi="Calibri" w:cs="Calibri"/>
+          <w:lang w:val="en-CA"/>
+        </w:rPr>
+        <w:t xml:space="preserve">: </w:t>
+      </w:r>
+      <w:hyperlink r:id="rId33" w:history="1">
+        <w:r>
+          <w:rPr>
+            <w:rStyle w:val="Lienhypertexte"/>
+            <w:rFonts w:ascii="Calibri" w:eastAsia="Calibri" w:hAnsi="Calibri" w:cs="Calibri"/>
+            <w:lang w:val="en-CA"/>
+          </w:rPr>
+          <w:t>http://soundbible.com/1601-Mario-Jumping.html</w:t>
+        </w:r>
+      </w:hyperlink>
+      <w:r>
+        <w:rPr>
+          <w:rFonts w:ascii="Calibri" w:eastAsia="Calibri" w:hAnsi="Calibri" w:cs="Calibri"/>
+          <w:lang w:val="en-CA"/>
+        </w:rPr>
+        <w:t xml:space="preserve"> </w:t>
+      </w:r>
+    </w:p>
+    <w:p>
+      <w:pPr>
+        <w:pStyle w:val="Default"/>
+        <w:numPr>
+          <w:ilvl w:val="0"/>
+          <w:numId w:val="7"/>
+        </w:numPr>
+        <w:rPr>
+          <w:rFonts w:ascii="Calibri" w:eastAsia="Calibri" w:hAnsi="Calibri" w:cs="Calibri"/>
+          <w:lang w:val="en-CA"/>
+        </w:rPr>
+      </w:pPr>
+      <w:r>
+        <w:rPr>
+          <w:rFonts w:ascii="Calibri" w:eastAsia="Calibri" w:hAnsi="Calibri" w:cs="Calibri"/>
+          <w:lang w:val="en-CA"/>
+        </w:rPr>
+        <w:t xml:space="preserve">slime splash: </w:t>
+      </w:r>
+      <w:hyperlink r:id="rId34" w:history="1">
+        <w:r>
+          <w:rPr>
+            <w:rStyle w:val="Lienhypertexte"/>
+            <w:rFonts w:ascii="Calibri" w:eastAsia="Calibri" w:hAnsi="Calibri" w:cs="Calibri"/>
+            <w:lang w:val="en-CA"/>
+          </w:rPr>
+          <w:t>http://soundbible.com/1097-Slime-Splash.html</w:t>
+        </w:r>
+      </w:hyperlink>
+      <w:r>
+        <w:rPr>
+          <w:rFonts w:ascii="Calibri" w:eastAsia="Calibri" w:hAnsi="Calibri" w:cs="Calibri"/>
+          <w:lang w:val="en-CA"/>
+        </w:rPr>
+        <w:t xml:space="preserve"> </w:t>
+      </w:r>
+    </w:p>
+    <w:p>
+      <w:pPr>
+        <w:pStyle w:val="Default"/>
+        <w:numPr>
+          <w:ilvl w:val="0"/>
+          <w:numId w:val="7"/>
+        </w:numPr>
+        <w:rPr>
+          <w:rFonts w:ascii="Calibri" w:eastAsia="Calibri" w:hAnsi="Calibri" w:cs="Calibri"/>
+        </w:rPr>
+      </w:pPr>
       <w:proofErr w:type="gramStart"/>
       <w:r>
         <w:rPr>
           <w:rFonts w:ascii="Calibri" w:eastAsia="Calibri" w:hAnsi="Calibri" w:cs="Calibri"/>
-          <w:b/>
-          <w:bCs/>
-        </w:rPr>
-        <w:t>réactive(</w:t>
+        </w:rPr>
+        <w:t>main</w:t>
+      </w:r>
+      <w:proofErr w:type="gramEnd"/>
+      <w:r>
+        <w:rPr>
+          <w:rFonts w:ascii="Calibri" w:eastAsia="Calibri" w:hAnsi="Calibri" w:cs="Calibri"/>
+        </w:rPr>
+        <w:t xml:space="preserve"> menu </w:t>
       </w:r>
       <w:proofErr w:type="spellStart"/>
+      <w:r>
+        <w:rPr>
+          <w:rFonts w:ascii="Calibri" w:eastAsia="Calibri" w:hAnsi="Calibri" w:cs="Calibri"/>
+        </w:rPr>
+        <w:t>cursor</w:t>
+      </w:r>
+      <w:proofErr w:type="spellEnd"/>
+      <w:r>
+        <w:rPr>
+          <w:rFonts w:ascii="Calibri" w:eastAsia="Calibri" w:hAnsi="Calibri" w:cs="Calibri"/>
+        </w:rPr>
+        <w:t xml:space="preserve">: </w:t>
+      </w:r>
+      <w:hyperlink r:id="rId35" w:history="1">
+        <w:r>
+          <w:rPr>
+            <w:rStyle w:val="Lienhypertexte"/>
+            <w:rFonts w:ascii="Calibri" w:eastAsia="Calibri" w:hAnsi="Calibri" w:cs="Calibri"/>
+          </w:rPr>
+          <w:t>http://noproblo.dayjo.org/ZeldaSounds/OOT/OOT_MainMenu_Cursor.wav</w:t>
+        </w:r>
+      </w:hyperlink>
+      <w:r>
+        <w:rPr>
+          <w:rFonts w:ascii="Calibri" w:eastAsia="Calibri" w:hAnsi="Calibri" w:cs="Calibri"/>
+        </w:rPr>
+        <w:t xml:space="preserve"> </w:t>
+      </w:r>
+    </w:p>
+    <w:p>
+      <w:pPr>
+        <w:pStyle w:val="Default"/>
+        <w:numPr>
+          <w:ilvl w:val="0"/>
+          <w:numId w:val="7"/>
+        </w:numPr>
+        <w:rPr>
+          <w:rFonts w:ascii="Calibri" w:eastAsia="Calibri" w:hAnsi="Calibri" w:cs="Calibri"/>
+        </w:rPr>
+      </w:pPr>
+      <w:proofErr w:type="gramStart"/>
+      <w:r>
+        <w:rPr>
+          <w:rFonts w:ascii="Calibri" w:eastAsia="Calibri" w:hAnsi="Calibri" w:cs="Calibri"/>
+        </w:rPr>
+        <w:t>main</w:t>
+      </w:r>
       <w:proofErr w:type="gramEnd"/>
       <w:r>
         <w:rPr>
           <w:rFonts w:ascii="Calibri" w:eastAsia="Calibri" w:hAnsi="Calibri" w:cs="Calibri"/>
-          <w:b/>
-          <w:bCs/>
-        </w:rPr>
-        <w:t>Danick</w:t>
+        </w:rPr>
+        <w:t xml:space="preserve"> menu select: </w:t>
+      </w:r>
+      <w:hyperlink r:id="rId36" w:history="1">
+        <w:r>
+          <w:rPr>
+            <w:rStyle w:val="Lienhypertexte"/>
+            <w:rFonts w:ascii="Calibri" w:eastAsia="Calibri" w:hAnsi="Calibri" w:cs="Calibri"/>
+          </w:rPr>
+          <w:t>http://noproblo.dayjo.org/ZeldaSounds/OOT/OOT_MainMenu_Select.wav</w:t>
+        </w:r>
+      </w:hyperlink>
+      <w:r>
+        <w:rPr>
+          <w:rFonts w:ascii="Calibri" w:eastAsia="Calibri" w:hAnsi="Calibri" w:cs="Calibri"/>
+        </w:rPr>
+        <w:t xml:space="preserve"> </w:t>
+      </w:r>
+    </w:p>
+    <w:p>
+      <w:pPr>
+        <w:pStyle w:val="Default"/>
+        <w:numPr>
+          <w:ilvl w:val="0"/>
+          <w:numId w:val="7"/>
+        </w:numPr>
+        <w:rPr>
+          <w:rFonts w:ascii="Calibri" w:eastAsia="Calibri" w:hAnsi="Calibri" w:cs="Calibri"/>
+          <w:lang w:val="en-CA"/>
+        </w:rPr>
+      </w:pPr>
+      <w:r>
+        <w:rPr>
+          <w:rFonts w:ascii="Calibri" w:eastAsia="Calibri" w:hAnsi="Calibri" w:cs="Calibri"/>
+          <w:lang w:val="en-CA"/>
+        </w:rPr>
+        <w:t xml:space="preserve">player dies: </w:t>
+      </w:r>
+      <w:hyperlink r:id="rId37" w:history="1">
+        <w:r>
+          <w:rPr>
+            <w:rStyle w:val="Lienhypertexte"/>
+            <w:rFonts w:ascii="Calibri" w:eastAsia="Calibri" w:hAnsi="Calibri" w:cs="Calibri"/>
+            <w:lang w:val="en-CA"/>
+          </w:rPr>
+          <w:t>http://soundbible.com/1919-Shotgun-Blast.html</w:t>
+        </w:r>
+      </w:hyperlink>
+    </w:p>
+    <w:p>
+      <w:pPr>
+        <w:pStyle w:val="Default"/>
+        <w:numPr>
+          <w:ilvl w:val="0"/>
+          <w:numId w:val="7"/>
+        </w:numPr>
+        <w:rPr>
+          <w:rFonts w:ascii="Calibri" w:eastAsia="Calibri" w:hAnsi="Calibri" w:cs="Calibri"/>
+          <w:lang w:val="en-CA"/>
+        </w:rPr>
+      </w:pPr>
+      <w:r>
+        <w:rPr>
+          <w:rFonts w:ascii="Calibri" w:eastAsia="Calibri" w:hAnsi="Calibri" w:cs="Calibri"/>
+          <w:lang w:val="en-CA"/>
+        </w:rPr>
+        <w:t xml:space="preserve">whip sound: </w:t>
+      </w:r>
+      <w:hyperlink r:id="rId38" w:history="1">
+        <w:r>
+          <w:rPr>
+            <w:rStyle w:val="Lienhypertexte"/>
+            <w:rFonts w:ascii="Calibri" w:eastAsia="Calibri" w:hAnsi="Calibri" w:cs="Calibri"/>
+            <w:lang w:val="en-CA"/>
+          </w:rPr>
+          <w:t>https://www.youtube.com/watch?v=vswAuRrSPSY</w:t>
+        </w:r>
+      </w:hyperlink>
+      <w:r>
+        <w:rPr>
+          <w:rFonts w:ascii="Calibri" w:eastAsia="Calibri" w:hAnsi="Calibri" w:cs="Calibri"/>
+          <w:lang w:val="en-CA"/>
+        </w:rPr>
+        <w:t xml:space="preserve"> </w:t>
+      </w:r>
+    </w:p>
+    <w:p>
+      <w:pPr>
+        <w:pStyle w:val="Default"/>
+        <w:numPr>
+          <w:ilvl w:val="0"/>
+          <w:numId w:val="7"/>
+        </w:numPr>
+        <w:rPr>
+          <w:rFonts w:ascii="Calibri" w:eastAsia="Calibri" w:hAnsi="Calibri" w:cs="Calibri"/>
+          <w:lang w:val="en-CA"/>
+        </w:rPr>
+      </w:pPr>
+      <w:r>
+        <w:rPr>
+          <w:rFonts w:ascii="Calibri" w:eastAsia="Calibri" w:hAnsi="Calibri" w:cs="Calibri"/>
+          <w:lang w:val="en-CA"/>
+        </w:rPr>
+        <w:t xml:space="preserve">robot shoot: </w:t>
+      </w:r>
+      <w:hyperlink r:id="rId39" w:history="1">
+        <w:r>
+          <w:rPr>
+            <w:rStyle w:val="Lienhypertexte"/>
+            <w:rFonts w:ascii="Calibri" w:eastAsia="Calibri" w:hAnsi="Calibri" w:cs="Calibri"/>
+            <w:lang w:val="en-CA"/>
+          </w:rPr>
+          <w:t>http://soundbible.com/472-Laser-Blasts.html</w:t>
+        </w:r>
+      </w:hyperlink>
+    </w:p>
+    <w:p>
+      <w:pPr>
+        <w:pStyle w:val="Default"/>
+        <w:numPr>
+          <w:ilvl w:val="0"/>
+          <w:numId w:val="7"/>
+        </w:numPr>
+        <w:rPr>
+          <w:rFonts w:ascii="Calibri" w:eastAsia="Calibri" w:hAnsi="Calibri" w:cs="Calibri"/>
+          <w:lang w:val="en-CA"/>
+        </w:rPr>
+      </w:pPr>
+      <w:r>
+        <w:rPr>
+          <w:rFonts w:ascii="Calibri" w:eastAsia="Calibri" w:hAnsi="Calibri" w:cs="Calibri"/>
+          <w:lang w:val="en-CA"/>
+        </w:rPr>
+        <w:t xml:space="preserve">people clap: </w:t>
+      </w:r>
+      <w:hyperlink r:id="rId40" w:history="1">
+        <w:r>
+          <w:rPr>
+            <w:rStyle w:val="Lienhypertexte"/>
+            <w:rFonts w:ascii="Calibri" w:eastAsia="Calibri" w:hAnsi="Calibri" w:cs="Calibri"/>
+            <w:lang w:val="en-CA"/>
+          </w:rPr>
+          <w:t>http://soundbible.com/1700-5-Sec-Crowd-Cheer.html</w:t>
+        </w:r>
+      </w:hyperlink>
+    </w:p>
+    <w:p>
+      <w:pPr>
+        <w:pStyle w:val="Default"/>
+        <w:numPr>
+          <w:ilvl w:val="0"/>
+          <w:numId w:val="7"/>
+        </w:numPr>
+        <w:rPr>
+          <w:rFonts w:ascii="Calibri" w:eastAsia="Calibri" w:hAnsi="Calibri" w:cs="Calibri"/>
+          <w:lang w:val="en-CA"/>
+        </w:rPr>
+      </w:pPr>
+      <w:proofErr w:type="spellStart"/>
+      <w:r>
+        <w:rPr>
+          <w:rFonts w:ascii="Calibri" w:eastAsia="Calibri" w:hAnsi="Calibri" w:cs="Calibri"/>
+          <w:lang w:val="en-CA"/>
+        </w:rPr>
+        <w:t>foleys</w:t>
       </w:r>
       <w:proofErr w:type="spellEnd"/>
       <w:r>
         <w:rPr>
           <w:rFonts w:ascii="Calibri" w:eastAsia="Calibri" w:hAnsi="Calibri" w:cs="Calibri"/>
-          <w:b/>
-          <w:bCs/>
-        </w:rPr>
-        <w:t xml:space="preserve"> Proulx)</w:t>
-      </w:r>
-    </w:p>
-    <w:p>
-      <w:pPr>
-        <w:pStyle w:val="Default"/>
-        <w:rPr>
-          <w:rFonts w:ascii="Calibri" w:eastAsia="Calibri" w:hAnsi="Calibri" w:cs="Calibri"/>
-        </w:rPr>
-      </w:pPr>
+          <w:lang w:val="en-CA"/>
+        </w:rPr>
+        <w:t xml:space="preserve"> crickets: </w:t>
+      </w:r>
+      <w:hyperlink r:id="rId41" w:history="1">
+        <w:r>
+          <w:rPr>
+            <w:rStyle w:val="Lienhypertexte"/>
+            <w:rFonts w:ascii="Calibri" w:eastAsia="Calibri" w:hAnsi="Calibri" w:cs="Calibri"/>
+            <w:lang w:val="en-CA"/>
+          </w:rPr>
+          <w:t>http://soundbible.com/365-Crickets-At-Night.html</w:t>
+        </w:r>
+      </w:hyperlink>
+    </w:p>
+    <w:p>
+      <w:pPr>
+        <w:pStyle w:val="Default"/>
+        <w:numPr>
+          <w:ilvl w:val="0"/>
+          <w:numId w:val="7"/>
+        </w:numPr>
+        <w:rPr>
+          <w:rFonts w:ascii="Calibri" w:eastAsia="Calibri" w:hAnsi="Calibri" w:cs="Calibri"/>
+          <w:lang w:val="en-CA"/>
+        </w:rPr>
+      </w:pPr>
+      <w:r>
+        <w:rPr>
+          <w:rFonts w:ascii="Calibri" w:eastAsia="Calibri" w:hAnsi="Calibri" w:cs="Calibri"/>
+          <w:lang w:val="en-CA"/>
+        </w:rPr>
+        <w:t xml:space="preserve">background music 1: </w:t>
+      </w:r>
+      <w:hyperlink r:id="rId42" w:history="1">
+        <w:r>
+          <w:rPr>
+            <w:rStyle w:val="Lienhypertexte"/>
+            <w:rFonts w:ascii="Calibri" w:eastAsia="Calibri" w:hAnsi="Calibri" w:cs="Calibri"/>
+            <w:lang w:val="en-CA"/>
+          </w:rPr>
+          <w:t>https://www.bensound.com/royalty-free-music/track/all-that-chill-hop</w:t>
+        </w:r>
+      </w:hyperlink>
+    </w:p>
+    <w:p>
+      <w:pPr>
+        <w:pStyle w:val="Default"/>
+        <w:numPr>
+          <w:ilvl w:val="0"/>
+          <w:numId w:val="7"/>
+        </w:numPr>
+        <w:rPr>
+          <w:rFonts w:ascii="Calibri" w:eastAsia="Calibri" w:hAnsi="Calibri" w:cs="Calibri"/>
+          <w:lang w:val="en-CA"/>
+        </w:rPr>
+      </w:pPr>
+      <w:r>
+        <w:rPr>
+          <w:rFonts w:ascii="Calibri" w:eastAsia="Calibri" w:hAnsi="Calibri" w:cs="Calibri"/>
+          <w:lang w:val="en-CA"/>
+        </w:rPr>
+        <w:t xml:space="preserve">background music 2: </w:t>
+      </w:r>
+      <w:hyperlink r:id="rId43" w:history="1">
+        <w:r>
+          <w:rPr>
+            <w:rStyle w:val="Lienhypertexte"/>
+            <w:rFonts w:ascii="Calibri" w:eastAsia="Calibri" w:hAnsi="Calibri" w:cs="Calibri"/>
+            <w:lang w:val="en-CA"/>
+          </w:rPr>
+          <w:t>https://www.bensound.com/royalty-free-music/track/downtown</w:t>
+        </w:r>
+      </w:hyperlink>
+    </w:p>
+    <w:p>
+      <w:pPr>
+        <w:pStyle w:val="Default"/>
+        <w:numPr>
+          <w:ilvl w:val="0"/>
+          <w:numId w:val="7"/>
+        </w:numPr>
+        <w:rPr>
+          <w:rFonts w:ascii="Calibri" w:eastAsia="Calibri" w:hAnsi="Calibri" w:cs="Calibri"/>
+          <w:lang w:val="en-CA"/>
+        </w:rPr>
+      </w:pPr>
+      <w:r>
+        <w:rPr>
+          <w:rFonts w:ascii="Calibri" w:eastAsia="Calibri" w:hAnsi="Calibri" w:cs="Calibri"/>
+          <w:lang w:val="en-CA"/>
+        </w:rPr>
+        <w:t xml:space="preserve">background music 3: </w:t>
+      </w:r>
+      <w:hyperlink r:id="rId44" w:history="1">
+        <w:r>
+          <w:rPr>
+            <w:rStyle w:val="Lienhypertexte"/>
+            <w:rFonts w:ascii="Calibri" w:eastAsia="Calibri" w:hAnsi="Calibri" w:cs="Calibri"/>
+            <w:lang w:val="en-CA"/>
+          </w:rPr>
+          <w:t>https://www.bensound.com/royalty-free-music/track/hip-jazz</w:t>
+        </w:r>
+      </w:hyperlink>
+    </w:p>
+    <w:p>
+      <w:pPr>
+        <w:pStyle w:val="Default"/>
+        <w:numPr>
+          <w:ilvl w:val="0"/>
+          <w:numId w:val="7"/>
+        </w:numPr>
+        <w:rPr>
+          <w:rFonts w:ascii="Calibri" w:eastAsia="Calibri" w:hAnsi="Calibri" w:cs="Calibri"/>
+          <w:lang w:val="en-CA"/>
+        </w:rPr>
+      </w:pPr>
+      <w:r>
+        <w:rPr>
+          <w:rFonts w:ascii="Calibri" w:eastAsia="Calibri" w:hAnsi="Calibri" w:cs="Calibri"/>
+          <w:lang w:val="en-CA"/>
+        </w:rPr>
+        <w:t xml:space="preserve">menu music: </w:t>
+      </w:r>
+      <w:hyperlink r:id="rId45" w:history="1">
+        <w:r>
+          <w:rPr>
+            <w:rStyle w:val="Lienhypertexte"/>
+            <w:rFonts w:ascii="Calibri" w:eastAsia="Calibri" w:hAnsi="Calibri" w:cs="Calibri"/>
+            <w:lang w:val="en-CA"/>
+          </w:rPr>
+          <w:t>https://www.bensound.com/royalty-free-music/track/the-elevator-bossa-nova</w:t>
+        </w:r>
+      </w:hyperlink>
+    </w:p>
+    <w:p>
+      <w:pPr>
+        <w:pStyle w:val="Default"/>
+        <w:numPr>
+          <w:ilvl w:val="0"/>
+          <w:numId w:val="7"/>
+        </w:numPr>
+        <w:rPr>
+          <w:rFonts w:ascii="Calibri" w:eastAsia="Calibri" w:hAnsi="Calibri" w:cs="Calibri"/>
+          <w:lang w:val="en-CA"/>
+        </w:rPr>
+      </w:pPr>
+      <w:r>
+        <w:rPr>
+          <w:rFonts w:ascii="Calibri" w:eastAsia="Calibri" w:hAnsi="Calibri" w:cs="Calibri"/>
+          <w:lang w:val="en-CA"/>
+        </w:rPr>
+        <w:t xml:space="preserve">win music: </w:t>
+      </w:r>
+      <w:hyperlink r:id="rId46" w:history="1">
+        <w:r>
+          <w:rPr>
+            <w:rStyle w:val="Lienhypertexte"/>
+            <w:rFonts w:ascii="Calibri" w:eastAsia="Calibri" w:hAnsi="Calibri" w:cs="Calibri"/>
+            <w:lang w:val="en-CA"/>
+          </w:rPr>
+          <w:t>https://www.bensound.com/royalty-free-music/track/little-idea</w:t>
+        </w:r>
+      </w:hyperlink>
+    </w:p>
+    <w:p>
+      <w:pPr>
+        <w:pStyle w:val="Default"/>
+        <w:numPr>
+          <w:ilvl w:val="0"/>
+          <w:numId w:val="7"/>
+        </w:numPr>
+        <w:rPr>
+          <w:rFonts w:ascii="Calibri" w:eastAsia="Calibri" w:hAnsi="Calibri" w:cs="Calibri"/>
+          <w:lang w:val="en-CA"/>
+        </w:rPr>
+      </w:pPr>
+      <w:r>
+        <w:rPr>
+          <w:rFonts w:ascii="Calibri" w:eastAsia="Calibri" w:hAnsi="Calibri" w:cs="Calibri"/>
+          <w:lang w:val="en-CA"/>
+        </w:rPr>
+        <w:t xml:space="preserve">final fight music: </w:t>
+      </w:r>
+      <w:hyperlink r:id="rId47" w:history="1">
+        <w:r>
+          <w:rPr>
+            <w:rStyle w:val="Lienhypertexte"/>
+            <w:rFonts w:ascii="Calibri" w:eastAsia="Calibri" w:hAnsi="Calibri" w:cs="Calibri"/>
+            <w:lang w:val="en-CA"/>
+          </w:rPr>
+          <w:t>https://www.bensound.com/royalty-free-music/track/badass</w:t>
+        </w:r>
+      </w:hyperlink>
+    </w:p>
+    <w:p>
+      <w:pPr>
+        <w:pStyle w:val="Default"/>
+        <w:rPr>
+          <w:rFonts w:ascii="Calibri" w:eastAsia="Calibri" w:hAnsi="Calibri" w:cs="Calibri"/>
+          <w:lang w:val="en-CA"/>
+        </w:rPr>
+      </w:pPr>
+    </w:p>
+    <w:p>
+      <w:pPr>
+        <w:pStyle w:val="Default"/>
+        <w:rPr>
+          <w:rFonts w:ascii="Calibri" w:eastAsia="Calibri" w:hAnsi="Calibri" w:cs="Calibri"/>
+          <w:lang w:val="en-CA"/>
+        </w:rPr>
+      </w:pPr>
+    </w:p>
+    <w:p>
+      <w:pPr>
+        <w:pStyle w:val="Default"/>
+        <w:rPr>
+          <w:rFonts w:ascii="Calibri" w:eastAsia="Calibri" w:hAnsi="Calibri" w:cs="Calibri"/>
+        </w:rPr>
+      </w:pPr>
+      <w:proofErr w:type="spellStart"/>
+      <w:r>
+        <w:rPr>
+          <w:rFonts w:ascii="Calibri" w:eastAsia="Calibri" w:hAnsi="Calibri" w:cs="Calibri"/>
+        </w:rPr>
+        <w:t>p.s.</w:t>
+      </w:r>
+      <w:proofErr w:type="spellEnd"/>
+      <w:r>
+        <w:rPr>
+          <w:rFonts w:ascii="Calibri" w:eastAsia="Calibri" w:hAnsi="Calibri" w:cs="Calibri"/>
+        </w:rPr>
+        <w:t>: l’intelligence artificielle à é</w:t>
+      </w:r>
+      <w:r>
+        <w:rPr>
+          <w:rFonts w:ascii="Calibri" w:eastAsia="Calibri" w:hAnsi="Calibri" w:cs="Calibri"/>
+        </w:rPr>
+        <w:t>té retiré et donc les ennemies ne font que tirer (presque toujours sur la cible) lorsque c’est leur tour.</w:t>
+      </w:r>
     </w:p>
     <w:sectPr>
       <w:endnotePr>
@@ -5030,6 +6029,119 @@
 <file path=word/numbering.xml><?xml version="1.0" encoding="utf-8"?>
 <w:numbering xmlns:wpc="http://schemas.microsoft.com/office/word/2010/wordprocessingCanvas" xmlns:cx="http://schemas.microsoft.com/office/drawing/2014/chartex" xmlns:cx1="http://schemas.microsoft.com/office/drawing/2015/9/8/chartex" xmlns:cx2="http://schemas.microsoft.com/office/drawing/2015/10/21/chartex" xmlns:cx3="http://schemas.microsoft.com/office/drawing/2016/5/9/chartex" xmlns:cx4="http://schemas.microsoft.com/office/drawing/2016/5/10/chartex" xmlns:cx5="http://schemas.microsoft.com/office/drawing/2016/5/11/chartex" xmlns:cx6="http://schemas.microsoft.com/office/drawing/2016/5/12/chartex" xmlns:cx7="http://schemas.microsoft.com/office/drawing/2016/5/13/chartex" xmlns:cx8="http://schemas.microsoft.com/office/drawing/2016/5/14/chartex" xmlns:mc="http://schemas.openxmlformats.org/markup-compatibility/2006" xmlns:aink="http://schemas.microsoft.com/office/drawing/2016/ink" xmlns:am3d="http://schemas.microsoft.com/office/drawing/2017/model3d" xmlns:o="urn:schemas-microsoft-com:office:office" xmlns:r="http://schemas.openxmlformats.org/officeDocument/2006/relationships" xmlns:m="http://schemas.openxmlformats.org/officeDocument/2006/math" xmlns:v="urn:schemas-microsoft-com:vml" xmlns:wp14="http://schemas.microsoft.com/office/word/2010/wordprocessingDrawing" xmlns:wp="http://schemas.openxmlformats.org/drawingml/2006/wordprocessingDrawing" xmlns:w10="urn:schemas-microsoft-com:office:word" xmlns:w="http://schemas.openxmlformats.org/wordprocessingml/2006/main" xmlns:w14="http://schemas.microsoft.com/office/word/2010/wordml" xmlns:w15="http://schemas.microsoft.com/office/word/2012/wordml" xmlns:w16cid="http://schemas.microsoft.com/office/word/2016/wordml/cid" xmlns:w16se="http://schemas.microsoft.com/office/word/2015/wordml/symex" xmlns:wpg="http://schemas.microsoft.com/office/word/2010/wordprocessingGroup" xmlns:wpi="http://schemas.microsoft.com/office/word/2010/wordprocessingInk" xmlns:wne="http://schemas.microsoft.com/office/word/2006/wordml" xmlns:wps="http://schemas.microsoft.com/office/word/2010/wordprocessingShape" mc:Ignorable="w14 w15 w16se w16cid wp14">
   <w:abstractNum w:abstractNumId="0" w15:restartNumberingAfterBreak="0">
+    <w:nsid w:val="3CAC55D3"/>
+    <w:multiLevelType w:val="hybridMultilevel"/>
+    <w:tmpl w:val="AE242FA0"/>
+    <w:lvl w:ilvl="0" w:tplc="0C0C0001">
+      <w:start w:val="1"/>
+      <w:numFmt w:val="bullet"/>
+      <w:lvlText w:val=""/>
+      <w:lvlJc w:val="left"/>
+      <w:pPr>
+        <w:ind w:left="720" w:hanging="360"/>
+      </w:pPr>
+      <w:rPr>
+        <w:rFonts w:ascii="Symbol" w:hAnsi="Symbol" w:hint="default"/>
+      </w:rPr>
+    </w:lvl>
+    <w:lvl w:ilvl="1" w:tplc="0C0C0003" w:tentative="1">
+      <w:start w:val="1"/>
+      <w:numFmt w:val="bullet"/>
+      <w:lvlText w:val="o"/>
+      <w:lvlJc w:val="left"/>
+      <w:pPr>
+        <w:ind w:left="1440" w:hanging="360"/>
+      </w:pPr>
+      <w:rPr>
+        <w:rFonts w:ascii="Courier New" w:hAnsi="Courier New" w:cs="Courier New" w:hint="default"/>
+      </w:rPr>
+    </w:lvl>
+    <w:lvl w:ilvl="2" w:tplc="0C0C0005" w:tentative="1">
+      <w:start w:val="1"/>
+      <w:numFmt w:val="bullet"/>
+      <w:lvlText w:val=""/>
+      <w:lvlJc w:val="left"/>
+      <w:pPr>
+        <w:ind w:left="2160" w:hanging="360"/>
+      </w:pPr>
+      <w:rPr>
+        <w:rFonts w:ascii="Wingdings" w:hAnsi="Wingdings" w:hint="default"/>
+      </w:rPr>
+    </w:lvl>
+    <w:lvl w:ilvl="3" w:tplc="0C0C0001" w:tentative="1">
+      <w:start w:val="1"/>
+      <w:numFmt w:val="bullet"/>
+      <w:lvlText w:val=""/>
+      <w:lvlJc w:val="left"/>
+      <w:pPr>
+        <w:ind w:left="2880" w:hanging="360"/>
+      </w:pPr>
+      <w:rPr>
+        <w:rFonts w:ascii="Symbol" w:hAnsi="Symbol" w:hint="default"/>
+      </w:rPr>
+    </w:lvl>
+    <w:lvl w:ilvl="4" w:tplc="0C0C0003" w:tentative="1">
+      <w:start w:val="1"/>
+      <w:numFmt w:val="bullet"/>
+      <w:lvlText w:val="o"/>
+      <w:lvlJc w:val="left"/>
+      <w:pPr>
+        <w:ind w:left="3600" w:hanging="360"/>
+      </w:pPr>
+      <w:rPr>
+        <w:rFonts w:ascii="Courier New" w:hAnsi="Courier New" w:cs="Courier New" w:hint="default"/>
+      </w:rPr>
+    </w:lvl>
+    <w:lvl w:ilvl="5" w:tplc="0C0C0005" w:tentative="1">
+      <w:start w:val="1"/>
+      <w:numFmt w:val="bullet"/>
+      <w:lvlText w:val=""/>
+      <w:lvlJc w:val="left"/>
+      <w:pPr>
+        <w:ind w:left="4320" w:hanging="360"/>
+      </w:pPr>
+      <w:rPr>
+        <w:rFonts w:ascii="Wingdings" w:hAnsi="Wingdings" w:hint="default"/>
+      </w:rPr>
+    </w:lvl>
+    <w:lvl w:ilvl="6" w:tplc="0C0C0001" w:tentative="1">
+      <w:start w:val="1"/>
+      <w:numFmt w:val="bullet"/>
+      <w:lvlText w:val=""/>
+      <w:lvlJc w:val="left"/>
+      <w:pPr>
+        <w:ind w:left="5040" w:hanging="360"/>
+      </w:pPr>
+      <w:rPr>
+        <w:rFonts w:ascii="Symbol" w:hAnsi="Symbol" w:hint="default"/>
+      </w:rPr>
+    </w:lvl>
+    <w:lvl w:ilvl="7" w:tplc="0C0C0003" w:tentative="1">
+      <w:start w:val="1"/>
+      <w:numFmt w:val="bullet"/>
+      <w:lvlText w:val="o"/>
+      <w:lvlJc w:val="left"/>
+      <w:pPr>
+        <w:ind w:left="5760" w:hanging="360"/>
+      </w:pPr>
+      <w:rPr>
+        <w:rFonts w:ascii="Courier New" w:hAnsi="Courier New" w:cs="Courier New" w:hint="default"/>
+      </w:rPr>
+    </w:lvl>
+    <w:lvl w:ilvl="8" w:tplc="0C0C0005" w:tentative="1">
+      <w:start w:val="1"/>
+      <w:numFmt w:val="bullet"/>
+      <w:lvlText w:val=""/>
+      <w:lvlJc w:val="left"/>
+      <w:pPr>
+        <w:ind w:left="6480" w:hanging="360"/>
+      </w:pPr>
+      <w:rPr>
+        <w:rFonts w:ascii="Wingdings" w:hAnsi="Wingdings" w:hint="default"/>
+      </w:rPr>
+    </w:lvl>
+  </w:abstractNum>
+  <w:abstractNum w:abstractNumId="1" w15:restartNumberingAfterBreak="0">
     <w:nsid w:val="41651481"/>
     <w:multiLevelType w:val="singleLevel"/>
     <w:tmpl w:val="A72E0A78"/>
@@ -5046,7 +6158,7 @@
       </w:rPr>
     </w:lvl>
   </w:abstractNum>
-  <w:abstractNum w:abstractNumId="1" w15:restartNumberingAfterBreak="0">
+  <w:abstractNum w:abstractNumId="2" w15:restartNumberingAfterBreak="0">
     <w:nsid w:val="418C5B47"/>
     <w:multiLevelType w:val="hybridMultilevel"/>
     <w:tmpl w:val="15BAFE28"/>
@@ -5150,7 +6262,7 @@
       </w:pPr>
     </w:lvl>
   </w:abstractNum>
-  <w:abstractNum w:abstractNumId="2" w15:restartNumberingAfterBreak="0">
+  <w:abstractNum w:abstractNumId="3" w15:restartNumberingAfterBreak="0">
     <w:nsid w:val="46B85346"/>
     <w:multiLevelType w:val="hybridMultilevel"/>
     <w:tmpl w:val="D8061E44"/>
@@ -5255,7 +6367,7 @@
       </w:rPr>
     </w:lvl>
   </w:abstractNum>
-  <w:abstractNum w:abstractNumId="3" w15:restartNumberingAfterBreak="0">
+  <w:abstractNum w:abstractNumId="4" w15:restartNumberingAfterBreak="0">
     <w:nsid w:val="46DC2202"/>
     <w:multiLevelType w:val="singleLevel"/>
     <w:tmpl w:val="C03C5DCC"/>
@@ -5272,7 +6384,120 @@
       </w:rPr>
     </w:lvl>
   </w:abstractNum>
-  <w:abstractNum w:abstractNumId="4" w15:restartNumberingAfterBreak="0">
+  <w:abstractNum w:abstractNumId="5" w15:restartNumberingAfterBreak="0">
+    <w:nsid w:val="494B7796"/>
+    <w:multiLevelType w:val="hybridMultilevel"/>
+    <w:tmpl w:val="FE14D738"/>
+    <w:lvl w:ilvl="0" w:tplc="0C0C0001">
+      <w:start w:val="1"/>
+      <w:numFmt w:val="bullet"/>
+      <w:lvlText w:val=""/>
+      <w:lvlJc w:val="left"/>
+      <w:pPr>
+        <w:ind w:left="720" w:hanging="360"/>
+      </w:pPr>
+      <w:rPr>
+        <w:rFonts w:ascii="Symbol" w:hAnsi="Symbol" w:hint="default"/>
+      </w:rPr>
+    </w:lvl>
+    <w:lvl w:ilvl="1" w:tplc="0C0C0003" w:tentative="1">
+      <w:start w:val="1"/>
+      <w:numFmt w:val="bullet"/>
+      <w:lvlText w:val="o"/>
+      <w:lvlJc w:val="left"/>
+      <w:pPr>
+        <w:ind w:left="1440" w:hanging="360"/>
+      </w:pPr>
+      <w:rPr>
+        <w:rFonts w:ascii="Courier New" w:hAnsi="Courier New" w:cs="Courier New" w:hint="default"/>
+      </w:rPr>
+    </w:lvl>
+    <w:lvl w:ilvl="2" w:tplc="0C0C0005" w:tentative="1">
+      <w:start w:val="1"/>
+      <w:numFmt w:val="bullet"/>
+      <w:lvlText w:val=""/>
+      <w:lvlJc w:val="left"/>
+      <w:pPr>
+        <w:ind w:left="2160" w:hanging="360"/>
+      </w:pPr>
+      <w:rPr>
+        <w:rFonts w:ascii="Wingdings" w:hAnsi="Wingdings" w:hint="default"/>
+      </w:rPr>
+    </w:lvl>
+    <w:lvl w:ilvl="3" w:tplc="0C0C0001" w:tentative="1">
+      <w:start w:val="1"/>
+      <w:numFmt w:val="bullet"/>
+      <w:lvlText w:val=""/>
+      <w:lvlJc w:val="left"/>
+      <w:pPr>
+        <w:ind w:left="2880" w:hanging="360"/>
+      </w:pPr>
+      <w:rPr>
+        <w:rFonts w:ascii="Symbol" w:hAnsi="Symbol" w:hint="default"/>
+      </w:rPr>
+    </w:lvl>
+    <w:lvl w:ilvl="4" w:tplc="0C0C0003" w:tentative="1">
+      <w:start w:val="1"/>
+      <w:numFmt w:val="bullet"/>
+      <w:lvlText w:val="o"/>
+      <w:lvlJc w:val="left"/>
+      <w:pPr>
+        <w:ind w:left="3600" w:hanging="360"/>
+      </w:pPr>
+      <w:rPr>
+        <w:rFonts w:ascii="Courier New" w:hAnsi="Courier New" w:cs="Courier New" w:hint="default"/>
+      </w:rPr>
+    </w:lvl>
+    <w:lvl w:ilvl="5" w:tplc="0C0C0005" w:tentative="1">
+      <w:start w:val="1"/>
+      <w:numFmt w:val="bullet"/>
+      <w:lvlText w:val=""/>
+      <w:lvlJc w:val="left"/>
+      <w:pPr>
+        <w:ind w:left="4320" w:hanging="360"/>
+      </w:pPr>
+      <w:rPr>
+        <w:rFonts w:ascii="Wingdings" w:hAnsi="Wingdings" w:hint="default"/>
+      </w:rPr>
+    </w:lvl>
+    <w:lvl w:ilvl="6" w:tplc="0C0C0001" w:tentative="1">
+      <w:start w:val="1"/>
+      <w:numFmt w:val="bullet"/>
+      <w:lvlText w:val=""/>
+      <w:lvlJc w:val="left"/>
+      <w:pPr>
+        <w:ind w:left="5040" w:hanging="360"/>
+      </w:pPr>
+      <w:rPr>
+        <w:rFonts w:ascii="Symbol" w:hAnsi="Symbol" w:hint="default"/>
+      </w:rPr>
+    </w:lvl>
+    <w:lvl w:ilvl="7" w:tplc="0C0C0003" w:tentative="1">
+      <w:start w:val="1"/>
+      <w:numFmt w:val="bullet"/>
+      <w:lvlText w:val="o"/>
+      <w:lvlJc w:val="left"/>
+      <w:pPr>
+        <w:ind w:left="5760" w:hanging="360"/>
+      </w:pPr>
+      <w:rPr>
+        <w:rFonts w:ascii="Courier New" w:hAnsi="Courier New" w:cs="Courier New" w:hint="default"/>
+      </w:rPr>
+    </w:lvl>
+    <w:lvl w:ilvl="8" w:tplc="0C0C0005" w:tentative="1">
+      <w:start w:val="1"/>
+      <w:numFmt w:val="bullet"/>
+      <w:lvlText w:val=""/>
+      <w:lvlJc w:val="left"/>
+      <w:pPr>
+        <w:ind w:left="6480" w:hanging="360"/>
+      </w:pPr>
+      <w:rPr>
+        <w:rFonts w:ascii="Wingdings" w:hAnsi="Wingdings" w:hint="default"/>
+      </w:rPr>
+    </w:lvl>
+  </w:abstractNum>
+  <w:abstractNum w:abstractNumId="6" w15:restartNumberingAfterBreak="0">
     <w:nsid w:val="58E76FCC"/>
     <w:multiLevelType w:val="singleLevel"/>
     <w:tmpl w:val="817AB576"/>
@@ -5290,7 +6515,7 @@
       </w:rPr>
     </w:lvl>
   </w:abstractNum>
-  <w:abstractNum w:abstractNumId="5" w15:restartNumberingAfterBreak="0">
+  <w:abstractNum w:abstractNumId="7" w15:restartNumberingAfterBreak="0">
     <w:nsid w:val="76C547C1"/>
     <w:multiLevelType w:val="singleLevel"/>
     <w:tmpl w:val="F9085C62"/>
@@ -5308,22 +6533,28 @@
     </w:lvl>
   </w:abstractNum>
   <w:num w:numId="1">
+    <w:abstractNumId w:val="4"/>
+  </w:num>
+  <w:num w:numId="2">
+    <w:abstractNumId w:val="6"/>
+  </w:num>
+  <w:num w:numId="3">
+    <w:abstractNumId w:val="7"/>
+  </w:num>
+  <w:num w:numId="4">
     <w:abstractNumId w:val="3"/>
   </w:num>
-  <w:num w:numId="2">
-    <w:abstractNumId w:val="4"/>
+  <w:num w:numId="5">
+    <w:abstractNumId w:val="1"/>
   </w:num>
-  <w:num w:numId="3">
+  <w:num w:numId="6">
+    <w:abstractNumId w:val="2"/>
+  </w:num>
+  <w:num w:numId="7">
     <w:abstractNumId w:val="5"/>
   </w:num>
-  <w:num w:numId="4">
-    <w:abstractNumId w:val="2"/>
-  </w:num>
-  <w:num w:numId="5">
+  <w:num w:numId="8">
     <w:abstractNumId w:val="0"/>
-  </w:num>
-  <w:num w:numId="6">
-    <w:abstractNumId w:val="1"/>
   </w:num>
 </w:numbering>
 </file>
@@ -5491,7 +6722,6 @@
     <w:lsdException w:name="Table Web 2" w:semiHidden="1" w:unhideWhenUsed="1"/>
     <w:lsdException w:name="Table Web 3" w:semiHidden="1" w:unhideWhenUsed="1"/>
     <w:lsdException w:name="Balloon Text" w:semiHidden="1" w:unhideWhenUsed="1"/>
-    <w:lsdException w:name="Table Grid" w:semiHidden="1" w:unhideWhenUsed="1"/>
     <w:lsdException w:name="Table Theme" w:semiHidden="1" w:unhideWhenUsed="1"/>
     <w:lsdException w:name="Placeholder Text" w:semiHidden="1" w:unhideWhenUsed="1"/>
     <w:lsdException w:name="No Spacing" w:semiHidden="1" w:unhideWhenUsed="1"/>
@@ -5728,12 +6958,13 @@
       <w:lang w:val="fr-CA" w:bidi="hi-IN"/>
     </w:rPr>
   </w:style>
-  <w:style w:type="character" w:default="1" w:styleId="DefaultParagraphFont">
+  <w:style w:type="character" w:default="1" w:styleId="Policepardfaut">
     <w:name w:val="Default Paragraph Font"/>
     <w:uiPriority w:val="1"/>
+    <w:semiHidden/>
     <w:unhideWhenUsed/>
   </w:style>
-  <w:style w:type="table" w:default="1" w:styleId="TableNormal">
+  <w:style w:type="table" w:default="1" w:styleId="TableauNormal">
     <w:name w:val="Normal Table"/>
     <w:uiPriority w:val="99"/>
     <w:semiHidden/>
@@ -5748,7 +6979,7 @@
       </w:tblCellMar>
     </w:tblPr>
   </w:style>
-  <w:style w:type="numbering" w:default="1" w:styleId="NoList">
+  <w:style w:type="numbering" w:default="1" w:styleId="Aucuneliste">
     <w:name w:val="No List"/>
     <w:uiPriority w:val="99"/>
     <w:semiHidden/>
@@ -5757,7 +6988,7 @@
   <w:style w:type="paragraph" w:customStyle="1" w:styleId="Titre">
     <w:name w:val="Titre*"/>
     <w:basedOn w:val="Normal"/>
-    <w:next w:val="BodyText"/>
+    <w:next w:val="Corpsdetexte"/>
     <w:qFormat/>
     <w:pPr>
       <w:keepNext/>
@@ -5769,7 +7000,7 @@
       <w:szCs w:val="28"/>
     </w:rPr>
   </w:style>
-  <w:style w:type="paragraph" w:styleId="BodyText">
+  <w:style w:type="paragraph" w:styleId="Corpsdetexte">
     <w:name w:val="Body Text"/>
     <w:basedOn w:val="Normal"/>
     <w:qFormat/>
@@ -5777,9 +7008,9 @@
       <w:spacing w:after="120"/>
     </w:pPr>
   </w:style>
-  <w:style w:type="paragraph" w:styleId="List">
+  <w:style w:type="paragraph" w:styleId="Liste">
     <w:name w:val="List"/>
-    <w:basedOn w:val="BodyText"/>
+    <w:basedOn w:val="Corpsdetexte"/>
     <w:qFormat/>
   </w:style>
   <w:style w:type="paragraph" w:customStyle="1" w:styleId="Lgende">
@@ -5806,7 +7037,7 @@
   <w:style w:type="paragraph" w:customStyle="1" w:styleId="Titre1">
     <w:name w:val="Titre1"/>
     <w:basedOn w:val="Normal"/>
-    <w:next w:val="BodyText"/>
+    <w:next w:val="Corpsdetexte"/>
     <w:qFormat/>
     <w:pPr>
       <w:keepNext/>
@@ -5870,7 +7101,7 @@
       <w:szCs w:val="18"/>
     </w:rPr>
   </w:style>
-  <w:style w:type="paragraph" w:styleId="CommentSubject">
+  <w:style w:type="paragraph" w:styleId="Objetducommentaire">
     <w:name w:val="annotation subject"/>
     <w:basedOn w:val="CommentText"/>
     <w:next w:val="CommentText"/>
@@ -5880,7 +7111,7 @@
       <w:bCs/>
     </w:rPr>
   </w:style>
-  <w:style w:type="paragraph" w:styleId="BalloonText">
+  <w:style w:type="paragraph" w:styleId="Textedebulles">
     <w:name w:val="Balloon Text"/>
     <w:basedOn w:val="Normal"/>
     <w:qFormat/>
@@ -5984,13 +7215,13 @@
       <w:rFonts w:ascii="Wingdings" w:hAnsi="Wingdings" w:cs="Wingdings"/>
     </w:rPr>
   </w:style>
-  <w:style w:type="character" w:customStyle="1" w:styleId="DefaultParagraphFont0">
+  <w:style w:type="character" w:customStyle="1" w:styleId="DefaultParagraphFont">
     <w:name w:val="Default Paragraph Font*"/>
   </w:style>
   <w:style w:type="character" w:customStyle="1" w:styleId="DefaultParagraphFont1">
     <w:name w:val="Default Paragraph Font1"/>
   </w:style>
-  <w:style w:type="character" w:styleId="Hyperlink">
+  <w:style w:type="character" w:styleId="Lienhypertexte">
     <w:name w:val="Hyperlink"/>
     <w:rPr>
       <w:color w:val="00007F"/>
@@ -6040,10 +7271,10 @@
       <w:rFonts w:ascii="OpenSymbol" w:eastAsia="OpenSymbol" w:hAnsi="OpenSymbol" w:cs="OpenSymbol"/>
     </w:rPr>
   </w:style>
-  <w:style w:type="paragraph" w:styleId="Header">
+  <w:style w:type="paragraph" w:styleId="En-tte">
     <w:name w:val="header"/>
     <w:basedOn w:val="Normal"/>
-    <w:link w:val="HeaderChar"/>
+    <w:link w:val="En-tteCar"/>
     <w:uiPriority w:val="99"/>
     <w:unhideWhenUsed/>
     <w:rsid w:val="00C4129C"/>
@@ -6058,10 +7289,10 @@
       <w:szCs w:val="21"/>
     </w:rPr>
   </w:style>
-  <w:style w:type="character" w:customStyle="1" w:styleId="HeaderChar">
-    <w:name w:val="Header Char"/>
-    <w:basedOn w:val="DefaultParagraphFont"/>
-    <w:link w:val="Header"/>
+  <w:style w:type="character" w:customStyle="1" w:styleId="En-tteCar">
+    <w:name w:val="En-tête Car"/>
+    <w:basedOn w:val="Policepardfaut"/>
+    <w:link w:val="En-tte"/>
     <w:uiPriority w:val="99"/>
     <w:rsid w:val="00C4129C"/>
     <w:rPr>
@@ -6071,10 +7302,10 @@
       <w:lang w:val="fr-CA" w:bidi="hi-IN"/>
     </w:rPr>
   </w:style>
-  <w:style w:type="paragraph" w:styleId="Footer">
+  <w:style w:type="paragraph" w:styleId="Pieddepage">
     <w:name w:val="footer"/>
     <w:basedOn w:val="Normal"/>
-    <w:link w:val="FooterChar"/>
+    <w:link w:val="PieddepageCar"/>
     <w:uiPriority w:val="99"/>
     <w:unhideWhenUsed/>
     <w:rsid w:val="00C4129C"/>
@@ -6089,10 +7320,10 @@
       <w:szCs w:val="21"/>
     </w:rPr>
   </w:style>
-  <w:style w:type="character" w:customStyle="1" w:styleId="FooterChar">
-    <w:name w:val="Footer Char"/>
-    <w:basedOn w:val="DefaultParagraphFont"/>
-    <w:link w:val="Footer"/>
+  <w:style w:type="character" w:customStyle="1" w:styleId="PieddepageCar">
+    <w:name w:val="Pied de page Car"/>
+    <w:basedOn w:val="Policepardfaut"/>
+    <w:link w:val="Pieddepage"/>
     <w:uiPriority w:val="99"/>
     <w:rsid w:val="00C4129C"/>
     <w:rPr>
@@ -6100,6 +7331,18 @@
       <w:sz w:val="24"/>
       <w:szCs w:val="21"/>
       <w:lang w:val="fr-CA" w:bidi="hi-IN"/>
+    </w:rPr>
+  </w:style>
+  <w:style w:type="character" w:styleId="Mentionnonrsolue">
+    <w:name w:val="Unresolved Mention"/>
+    <w:basedOn w:val="Policepardfaut"/>
+    <w:uiPriority w:val="99"/>
+    <w:semiHidden/>
+    <w:unhideWhenUsed/>
+    <w:rsid w:val="00A67796"/>
+    <w:rPr>
+      <w:color w:val="605E5C"/>
+      <w:shd w:val="clear" w:color="auto" w:fill="E1DFDD"/>
     </w:rPr>
   </w:style>
 </w:styles>

</xml_diff>